<commit_message>
upload slide and report
</commit_message>
<xml_diff>
--- a/Assets/Report.docx
+++ b/Assets/Report.docx
@@ -3767,7 +3767,7 @@
           <w14:ligatures w14:val="none"/>
         </w:rPr>
         <w:drawing>
-          <wp:anchor distT="0" distB="0" distL="114300" distR="114300" simplePos="0" relativeHeight="251695104" behindDoc="0" locked="0" layoutInCell="1" allowOverlap="1" wp14:anchorId="2A01CC4C" wp14:editId="005EC3E3">
+          <wp:anchor distT="0" distB="0" distL="114300" distR="114300" simplePos="0" relativeHeight="251695104" behindDoc="0" locked="0" layoutInCell="1" allowOverlap="1" wp14:anchorId="2A01CC4C" wp14:editId="38ACE697">
             <wp:simplePos x="0" y="0"/>
             <wp:positionH relativeFrom="margin">
               <wp:posOffset>182880</wp:posOffset>
@@ -5409,19 +5409,7 @@
                               <w:rPr>
                                 <w:lang w:val="vi-VN"/>
                               </w:rPr>
-                              <w:t xml:space="preserve"> </w:t>
-                            </w:r>
-                            <w:r>
-                              <w:rPr>
-                                <w:lang w:val="vi-VN"/>
-                              </w:rPr>
-                              <w:t xml:space="preserve">. </w:t>
-                            </w:r>
-                            <w:r>
-                              <w:rPr>
-                                <w:lang w:val="vi-VN"/>
-                              </w:rPr>
-                              <w:t>The app's interface</w:t>
+                              <w:t xml:space="preserve"> . The app's interface</w:t>
                             </w:r>
                           </w:p>
                         </w:txbxContent>
@@ -5477,19 +5465,7 @@
                         <w:rPr>
                           <w:lang w:val="vi-VN"/>
                         </w:rPr>
-                        <w:t xml:space="preserve"> </w:t>
-                      </w:r>
-                      <w:r>
-                        <w:rPr>
-                          <w:lang w:val="vi-VN"/>
-                        </w:rPr>
-                        <w:t xml:space="preserve">. </w:t>
-                      </w:r>
-                      <w:r>
-                        <w:rPr>
-                          <w:lang w:val="vi-VN"/>
-                        </w:rPr>
-                        <w:t>The app's interface</w:t>
+                        <w:t xml:space="preserve"> . The app's interface</w:t>
                       </w:r>
                     </w:p>
                   </w:txbxContent>
@@ -5505,7 +5481,7 @@
           <w:noProof/>
         </w:rPr>
         <w:drawing>
-          <wp:anchor distT="0" distB="0" distL="114300" distR="114300" simplePos="0" relativeHeight="251658240" behindDoc="0" locked="0" layoutInCell="1" allowOverlap="1" wp14:anchorId="4B581428" wp14:editId="188A3AB4">
+          <wp:anchor distT="0" distB="0" distL="114300" distR="114300" simplePos="0" relativeHeight="251658240" behindDoc="0" locked="0" layoutInCell="1" allowOverlap="1" wp14:anchorId="4B581428" wp14:editId="5140A954">
             <wp:simplePos x="0" y="0"/>
             <wp:positionH relativeFrom="column">
               <wp:posOffset>262255</wp:posOffset>
@@ -5813,13 +5789,7 @@
                               <w:rPr>
                                 <w:lang w:val="vi-VN"/>
                               </w:rPr>
-                              <w:t xml:space="preserve">. </w:t>
-                            </w:r>
-                            <w:r>
-                              <w:rPr>
-                                <w:lang w:val="vi-VN"/>
-                              </w:rPr>
-                              <w:t>Option to show the solution for users</w:t>
+                              <w:t>. Option to show the solution for users</w:t>
                             </w:r>
                           </w:p>
                         </w:txbxContent>
@@ -5879,13 +5849,7 @@
                         <w:rPr>
                           <w:lang w:val="vi-VN"/>
                         </w:rPr>
-                        <w:t xml:space="preserve">. </w:t>
-                      </w:r>
-                      <w:r>
-                        <w:rPr>
-                          <w:lang w:val="vi-VN"/>
-                        </w:rPr>
-                        <w:t>Option to show the solution for users</w:t>
+                        <w:t>. Option to show the solution for users</w:t>
                       </w:r>
                     </w:p>
                   </w:txbxContent>
@@ -5925,7 +5889,7 @@
           <w:noProof/>
         </w:rPr>
         <w:drawing>
-          <wp:anchor distT="0" distB="0" distL="114300" distR="114300" simplePos="0" relativeHeight="251664384" behindDoc="0" locked="0" layoutInCell="1" allowOverlap="1" wp14:anchorId="5F5C1AD0" wp14:editId="4B217356">
+          <wp:anchor distT="0" distB="0" distL="114300" distR="114300" simplePos="0" relativeHeight="251664384" behindDoc="0" locked="0" layoutInCell="1" allowOverlap="1" wp14:anchorId="5F5C1AD0" wp14:editId="0E1B8818">
             <wp:simplePos x="0" y="0"/>
             <wp:positionH relativeFrom="margin">
               <wp:align>right</wp:align>
@@ -6071,13 +6035,7 @@
                               <w:rPr>
                                 <w:lang w:val="vi-VN"/>
                               </w:rPr>
-                              <w:t xml:space="preserve">. </w:t>
-                            </w:r>
-                            <w:r>
-                              <w:rPr>
-                                <w:lang w:val="vi-VN"/>
-                              </w:rPr>
-                              <w:t>Time taken for solving with Backtracking</w:t>
+                              <w:t>. Time taken for solving with Backtracking</w:t>
                             </w:r>
                           </w:p>
                         </w:txbxContent>
@@ -6134,13 +6092,7 @@
                         <w:rPr>
                           <w:lang w:val="vi-VN"/>
                         </w:rPr>
-                        <w:t xml:space="preserve">. </w:t>
-                      </w:r>
-                      <w:r>
-                        <w:rPr>
-                          <w:lang w:val="vi-VN"/>
-                        </w:rPr>
-                        <w:t>Time taken for solving with Backtracking</w:t>
+                        <w:t>. Time taken for solving with Backtracking</w:t>
                       </w:r>
                     </w:p>
                   </w:txbxContent>
@@ -6173,10 +6125,7 @@
         <w:t xml:space="preserve">For users interested in solving randomly generated </w:t>
       </w:r>
       <w:r>
-        <w:t xml:space="preserve">problems, </w:t>
-      </w:r>
-      <w:r>
-        <w:t>Users can choose from Easy, Medium, or Hard levels, and solve them with a click of the “Solve” button. The initial problem numbers are shown in green, and the solution is highlighted in blue.</w:t>
+        <w:t>problems, Users can choose from Easy, Medium, or Hard levels, and solve them with a click of the “Solve” button. The initial problem numbers are shown in green, and the solution is highlighted in blue.</w:t>
       </w:r>
     </w:p>
     <w:p>
@@ -6186,6 +6135,9 @@
         </w:rPr>
       </w:pPr>
       <w:r>
+        <w:rPr>
+          <w:noProof/>
+        </w:rPr>
         <w:drawing>
           <wp:anchor distT="0" distB="0" distL="114300" distR="114300" simplePos="0" relativeHeight="251662336" behindDoc="0" locked="0" layoutInCell="1" allowOverlap="1" wp14:anchorId="5940F0B0" wp14:editId="048CCDD5">
             <wp:simplePos x="0" y="0"/>
@@ -6315,6 +6267,9 @@
         </w:rPr>
       </w:pPr>
       <w:r>
+        <w:rPr>
+          <w:noProof/>
+        </w:rPr>
         <mc:AlternateContent>
           <mc:Choice Requires="wps">
             <w:drawing>
@@ -6385,13 +6340,7 @@
                               <w:rPr>
                                 <w:lang w:val="vi-VN"/>
                               </w:rPr>
-                              <w:t xml:space="preserve">. </w:t>
-                            </w:r>
-                            <w:r>
-                              <w:rPr>
-                                <w:lang w:val="vi-VN"/>
-                              </w:rPr>
-                              <w:t>Solutions for random puzzles</w:t>
+                              <w:t>. Solutions for random puzzles</w:t>
                             </w:r>
                           </w:p>
                         </w:txbxContent>
@@ -6448,13 +6397,7 @@
                         <w:rPr>
                           <w:lang w:val="vi-VN"/>
                         </w:rPr>
-                        <w:t xml:space="preserve">. </w:t>
-                      </w:r>
-                      <w:r>
-                        <w:rPr>
-                          <w:lang w:val="vi-VN"/>
-                        </w:rPr>
-                        <w:t>Solutions for random puzzles</w:t>
+                        <w:t>. Solutions for random puzzles</w:t>
                       </w:r>
                     </w:p>
                   </w:txbxContent>
@@ -6530,7 +6473,7 @@
         </w:rPr>
         <w:lastRenderedPageBreak/>
         <w:drawing>
-          <wp:anchor distT="0" distB="0" distL="114300" distR="114300" simplePos="0" relativeHeight="251668480" behindDoc="0" locked="0" layoutInCell="1" allowOverlap="1" wp14:anchorId="6602CE35" wp14:editId="5C9111C2">
+          <wp:anchor distT="0" distB="0" distL="114300" distR="114300" simplePos="0" relativeHeight="251668480" behindDoc="0" locked="0" layoutInCell="1" allowOverlap="1" wp14:anchorId="6602CE35" wp14:editId="3DD421A5">
             <wp:simplePos x="0" y="0"/>
             <wp:positionH relativeFrom="margin">
               <wp:posOffset>355600</wp:posOffset>
@@ -6658,13 +6601,7 @@
                               <w:rPr>
                                 <w:lang w:val="vi-VN"/>
                               </w:rPr>
-                              <w:t xml:space="preserve">. </w:t>
-                            </w:r>
-                            <w:r>
-                              <w:rPr>
-                                <w:lang w:val="vi-VN"/>
-                              </w:rPr>
-                              <w:t xml:space="preserve">Vadility check notification </w:t>
+                              <w:t xml:space="preserve">. Vadility check notification </w:t>
                             </w:r>
                             <w:r>
                               <w:t>for custom puzzle</w:t>
@@ -6750,13 +6687,7 @@
                         <w:rPr>
                           <w:lang w:val="vi-VN"/>
                         </w:rPr>
-                        <w:t xml:space="preserve">. </w:t>
-                      </w:r>
-                      <w:r>
-                        <w:rPr>
-                          <w:lang w:val="vi-VN"/>
-                        </w:rPr>
-                        <w:t xml:space="preserve">Vadility check notification </w:t>
+                        <w:t xml:space="preserve">. Vadility check notification </w:t>
                       </w:r>
                       <w:r>
                         <w:t>for custom puzzle</w:t>
@@ -7263,7 +7194,16 @@
         <w:rPr>
           <w:lang w:val="vi-VN"/>
         </w:rPr>
-        <w:t>Performance: A detailed comparison was conducted between the two algorithms, providing insights into their efficiency and effectiveness.</w:t>
+        <w:t>Performance</w:t>
+      </w:r>
+      <w:r>
+        <w:t xml:space="preserve"> measure</w:t>
+      </w:r>
+      <w:r>
+        <w:rPr>
+          <w:lang w:val="vi-VN"/>
+        </w:rPr>
+        <w:t>: A detailed comparison was conducted between the two algorithms, providing insights into their efficiency and effectiveness.</w:t>
       </w:r>
     </w:p>
     <w:p>

</xml_diff>

<commit_message>
am am am am am
</commit_message>
<xml_diff>
--- a/Assets/Report.docx
+++ b/Assets/Report.docx
@@ -2932,11 +2932,10 @@
         <w:tc>
           <w:tcPr>
             <w:tcW w:w="2430" w:type="dxa"/>
+            <w:vAlign w:val="center"/>
           </w:tcPr>
           <w:p>
             <w:pPr>
-              <w:pStyle w:val="ListParagraph"/>
-              <w:ind w:left="0"/>
               <w:jc w:val="center"/>
             </w:pPr>
           </w:p>
@@ -2944,26 +2943,30 @@
         <w:tc>
           <w:tcPr>
             <w:tcW w:w="2880" w:type="dxa"/>
+            <w:vAlign w:val="center"/>
           </w:tcPr>
           <w:p>
             <w:pPr>
-              <w:pStyle w:val="ListParagraph"/>
-              <w:ind w:left="0"/>
               <w:jc w:val="center"/>
+              <w:rPr>
+                <w:lang w:val="vi-VN"/>
+              </w:rPr>
             </w:pPr>
             <w:r>
               <w:t>Backtracking</w:t>
+            </w:r>
+            <w:r>
+              <w:t xml:space="preserve"> + MRV</w:t>
             </w:r>
           </w:p>
         </w:tc>
         <w:tc>
           <w:tcPr>
             <w:tcW w:w="2790" w:type="dxa"/>
+            <w:vAlign w:val="center"/>
           </w:tcPr>
           <w:p>
             <w:pPr>
-              <w:pStyle w:val="ListParagraph"/>
-              <w:ind w:left="0"/>
               <w:jc w:val="center"/>
             </w:pPr>
             <w:r>
@@ -2976,11 +2979,10 @@
         <w:tc>
           <w:tcPr>
             <w:tcW w:w="2430" w:type="dxa"/>
+            <w:vAlign w:val="center"/>
           </w:tcPr>
           <w:p>
             <w:pPr>
-              <w:pStyle w:val="ListParagraph"/>
-              <w:ind w:left="0"/>
               <w:jc w:val="center"/>
             </w:pPr>
             <w:r>
@@ -2991,11 +2993,10 @@
         <w:tc>
           <w:tcPr>
             <w:tcW w:w="2880" w:type="dxa"/>
+            <w:vAlign w:val="center"/>
           </w:tcPr>
           <w:p>
             <w:pPr>
-              <w:pStyle w:val="ListParagraph"/>
-              <w:ind w:left="0"/>
               <w:jc w:val="center"/>
             </w:pPr>
             <m:oMath>
@@ -3038,9 +3039,6 @@
               </m:r>
             </m:oMath>
             <w:r>
-              <w:rPr>
-                <w:rFonts w:eastAsiaTheme="minorEastAsia"/>
-              </w:rPr>
               <w:t xml:space="preserve"> or </w:t>
             </w:r>
             <m:oMath>
@@ -3056,11 +3054,10 @@
         <w:tc>
           <w:tcPr>
             <w:tcW w:w="2790" w:type="dxa"/>
+            <w:vAlign w:val="center"/>
           </w:tcPr>
           <w:p>
             <w:pPr>
-              <w:pStyle w:val="ListParagraph"/>
-              <w:ind w:left="0"/>
               <w:jc w:val="center"/>
             </w:pPr>
             <m:oMathPara>
@@ -3136,11 +3133,10 @@
         <w:tc>
           <w:tcPr>
             <w:tcW w:w="2430" w:type="dxa"/>
+            <w:vAlign w:val="center"/>
           </w:tcPr>
           <w:p>
             <w:pPr>
-              <w:pStyle w:val="ListParagraph"/>
-              <w:ind w:left="0"/>
               <w:jc w:val="center"/>
             </w:pPr>
             <w:r>
@@ -3151,21 +3147,17 @@
         <w:tc>
           <w:tcPr>
             <w:tcW w:w="2880" w:type="dxa"/>
+            <w:vAlign w:val="center"/>
           </w:tcPr>
           <w:p>
             <w:pPr>
-              <w:pStyle w:val="ListParagraph"/>
-              <w:ind w:left="0"/>
               <w:jc w:val="center"/>
-              <w:rPr>
-                <w:rFonts w:eastAsia="Aptos"/>
-              </w:rPr>
             </w:pPr>
             <m:oMathPara>
               <m:oMath>
                 <m:r>
                   <w:rPr>
-                    <w:rFonts w:ascii="Cambria Math" w:eastAsia="Aptos" w:hAnsi="Cambria Math"/>
+                    <w:rFonts w:ascii="Cambria Math" w:hAnsi="Cambria Math"/>
                   </w:rPr>
                   <m:t>O(n)</m:t>
                 </m:r>
@@ -3176,52 +3168,39 @@
         <w:tc>
           <w:tcPr>
             <w:tcW w:w="2790" w:type="dxa"/>
+            <w:vAlign w:val="center"/>
           </w:tcPr>
           <w:p>
             <w:pPr>
-              <w:pStyle w:val="ListParagraph"/>
-              <w:ind w:left="0"/>
               <w:jc w:val="center"/>
-              <w:rPr>
-                <w:rFonts w:eastAsia="Aptos"/>
-              </w:rPr>
             </w:pPr>
             <m:oMathPara>
               <m:oMath>
                 <m:r>
                   <w:rPr>
-                    <w:rFonts w:ascii="Cambria Math" w:eastAsia="Aptos" w:hAnsi="Cambria Math"/>
+                    <w:rFonts w:ascii="Cambria Math" w:hAnsi="Cambria Math"/>
                   </w:rPr>
                   <m:t>O(</m:t>
                 </m:r>
-                <m:sSup>
-                  <m:sSupPr>
-                    <m:ctrlPr>
-                      <w:rPr>
-                        <w:rFonts w:ascii="Cambria Math" w:eastAsia="Aptos" w:hAnsi="Cambria Math"/>
-                      </w:rPr>
-                    </m:ctrlPr>
-                  </m:sSupPr>
-                  <m:e>
-                    <m:r>
-                      <w:rPr>
-                        <w:rFonts w:ascii="Cambria Math" w:eastAsia="Aptos" w:hAnsi="Cambria Math"/>
-                      </w:rPr>
-                      <m:t>n</m:t>
-                    </m:r>
-                  </m:e>
-                  <m:sup>
-                    <m:r>
-                      <w:rPr>
-                        <w:rFonts w:ascii="Cambria Math" w:eastAsia="Aptos" w:hAnsi="Cambria Math"/>
-                      </w:rPr>
-                      <m:t>2</m:t>
-                    </m:r>
-                  </m:sup>
-                </m:sSup>
+                <m:r>
+                  <m:rPr>
+                    <m:sty m:val="p"/>
+                  </m:rPr>
+                  <w:rPr>
+                    <w:rFonts w:ascii="Cambria Math" w:hAnsi="Cambria Math"/>
+                  </w:rPr>
+                  <m:t>n*</m:t>
+                </m:r>
                 <m:r>
                   <w:rPr>
-                    <w:rFonts w:ascii="Cambria Math" w:eastAsia="Aptos" w:hAnsi="Cambria Math"/>
+                    <w:rFonts w:ascii="Cambria Math" w:hAnsi="Cambria Math"/>
+                    <w:lang w:val="vi-VN"/>
+                  </w:rPr>
+                  <m:t>d+e</m:t>
+                </m:r>
+                <m:r>
+                  <w:rPr>
+                    <w:rFonts w:ascii="Cambria Math" w:hAnsi="Cambria Math"/>
                   </w:rPr>
                   <m:t>)</m:t>
                 </m:r>
@@ -3234,11 +3213,10 @@
         <w:tc>
           <w:tcPr>
             <w:tcW w:w="2430" w:type="dxa"/>
+            <w:vAlign w:val="center"/>
           </w:tcPr>
           <w:p>
             <w:pPr>
-              <w:pStyle w:val="ListParagraph"/>
-              <w:ind w:left="0"/>
               <w:jc w:val="center"/>
             </w:pPr>
             <w:r>
@@ -3249,26 +3227,27 @@
         <w:tc>
           <w:tcPr>
             <w:tcW w:w="2880" w:type="dxa"/>
+            <w:vAlign w:val="center"/>
           </w:tcPr>
           <w:p>
             <w:pPr>
-              <w:pStyle w:val="ListParagraph"/>
-              <w:ind w:left="0"/>
               <w:jc w:val="center"/>
+              <w:rPr>
+                <w:lang w:val="vi-VN"/>
+              </w:rPr>
             </w:pPr>
             <w:r>
-              <w:t>Slow, can be longer for complex problems</w:t>
+              <w:t>Fast due to improvement</w:t>
             </w:r>
           </w:p>
         </w:tc>
         <w:tc>
           <w:tcPr>
             <w:tcW w:w="2790" w:type="dxa"/>
+            <w:vAlign w:val="center"/>
           </w:tcPr>
           <w:p>
             <w:pPr>
-              <w:pStyle w:val="ListParagraph"/>
-              <w:ind w:left="0"/>
               <w:jc w:val="center"/>
             </w:pPr>
             <w:r>
@@ -3281,11 +3260,10 @@
         <w:tc>
           <w:tcPr>
             <w:tcW w:w="2430" w:type="dxa"/>
+            <w:vAlign w:val="center"/>
           </w:tcPr>
           <w:p>
             <w:pPr>
-              <w:pStyle w:val="ListParagraph"/>
-              <w:ind w:left="0"/>
               <w:jc w:val="center"/>
             </w:pPr>
             <w:r>
@@ -3296,6 +3274,7 @@
         <w:tc>
           <w:tcPr>
             <w:tcW w:w="2880" w:type="dxa"/>
+            <w:vAlign w:val="center"/>
           </w:tcPr>
           <w:p>
             <w:pPr>
@@ -3309,6 +3288,7 @@
         <w:tc>
           <w:tcPr>
             <w:tcW w:w="2790" w:type="dxa"/>
+            <w:vAlign w:val="center"/>
           </w:tcPr>
           <w:p>
             <w:pPr>
@@ -3324,11 +3304,10 @@
         <w:tc>
           <w:tcPr>
             <w:tcW w:w="2430" w:type="dxa"/>
+            <w:vAlign w:val="center"/>
           </w:tcPr>
           <w:p>
             <w:pPr>
-              <w:pStyle w:val="ListParagraph"/>
-              <w:ind w:left="0"/>
               <w:jc w:val="center"/>
             </w:pPr>
             <w:r>
@@ -3339,11 +3318,10 @@
         <w:tc>
           <w:tcPr>
             <w:tcW w:w="2880" w:type="dxa"/>
+            <w:vAlign w:val="center"/>
           </w:tcPr>
           <w:p>
             <w:pPr>
-              <w:pStyle w:val="ListParagraph"/>
-              <w:ind w:left="0"/>
               <w:jc w:val="center"/>
             </w:pPr>
             <w:r>
@@ -3354,11 +3332,10 @@
         <w:tc>
           <w:tcPr>
             <w:tcW w:w="2790" w:type="dxa"/>
+            <w:vAlign w:val="center"/>
           </w:tcPr>
           <w:p>
             <w:pPr>
-              <w:pStyle w:val="ListParagraph"/>
-              <w:ind w:left="0"/>
               <w:jc w:val="center"/>
             </w:pPr>
             <w:r>
@@ -3371,32 +3348,29 @@
         <w:tc>
           <w:tcPr>
             <w:tcW w:w="2430" w:type="dxa"/>
+            <w:vAlign w:val="center"/>
           </w:tcPr>
           <w:p>
             <w:pPr>
-              <w:pStyle w:val="ListParagraph"/>
-              <w:ind w:left="0"/>
               <w:jc w:val="center"/>
             </w:pPr>
             <w:r>
-              <w:t>Data</w:t>
-            </w:r>
-            <w:r>
-              <w:rPr>
-                <w:lang w:val="vi-VN"/>
-              </w:rPr>
-              <w:t xml:space="preserve"> Structue</w:t>
-            </w:r>
+              <w:t xml:space="preserve">Data </w:t>
+            </w:r>
+            <w:proofErr w:type="spellStart"/>
+            <w:r>
+              <w:t>Structue</w:t>
+            </w:r>
+            <w:proofErr w:type="spellEnd"/>
           </w:p>
         </w:tc>
         <w:tc>
           <w:tcPr>
             <w:tcW w:w="2880" w:type="dxa"/>
+            <w:vAlign w:val="center"/>
           </w:tcPr>
           <w:p>
             <w:pPr>
-              <w:pStyle w:val="ListParagraph"/>
-              <w:ind w:left="0"/>
               <w:jc w:val="center"/>
             </w:pPr>
             <w:r>
@@ -3407,12 +3381,10 @@
         <w:tc>
           <w:tcPr>
             <w:tcW w:w="2790" w:type="dxa"/>
+            <w:vAlign w:val="center"/>
           </w:tcPr>
           <w:p>
             <w:pPr>
-              <w:pStyle w:val="ListParagraph"/>
-              <w:keepNext/>
-              <w:ind w:left="0"/>
               <w:jc w:val="center"/>
             </w:pPr>
             <w:r>
@@ -3425,11 +3397,10 @@
         <w:tc>
           <w:tcPr>
             <w:tcW w:w="2430" w:type="dxa"/>
+            <w:vAlign w:val="center"/>
           </w:tcPr>
           <w:p>
             <w:pPr>
-              <w:pStyle w:val="ListParagraph"/>
-              <w:ind w:left="0"/>
               <w:jc w:val="center"/>
             </w:pPr>
             <w:r>
@@ -3440,11 +3411,10 @@
         <w:tc>
           <w:tcPr>
             <w:tcW w:w="2880" w:type="dxa"/>
+            <w:vAlign w:val="center"/>
           </w:tcPr>
           <w:p>
             <w:pPr>
-              <w:pStyle w:val="ListParagraph"/>
-              <w:ind w:left="0"/>
               <w:jc w:val="center"/>
             </w:pPr>
             <w:r>
@@ -3455,20 +3425,15 @@
               <w:t>csp</w:t>
             </w:r>
             <w:proofErr w:type="spellEnd"/>
-            <w:r>
-              <w:t xml:space="preserve"> </w:t>
-            </w:r>
           </w:p>
         </w:tc>
         <w:tc>
           <w:tcPr>
             <w:tcW w:w="2790" w:type="dxa"/>
+            <w:vAlign w:val="center"/>
           </w:tcPr>
           <w:p>
             <w:pPr>
-              <w:pStyle w:val="ListParagraph"/>
-              <w:keepNext/>
-              <w:ind w:left="0"/>
               <w:jc w:val="center"/>
             </w:pPr>
             <w:r>
@@ -3737,28 +3702,6 @@
       <w:bookmarkStart w:id="7" w:name="_Toc169209701"/>
       <w:r>
         <w:rPr>
-          <w:rFonts w:ascii="Fira Code" w:hAnsi="Fira Code" w:cs="Fira Code"/>
-          <w:b/>
-          <w:bCs/>
-          <w:lang w:val="vi-VN"/>
-        </w:rPr>
-        <w:t>UML</w:t>
-      </w:r>
-      <w:bookmarkEnd w:id="7"/>
-    </w:p>
-    <w:p>
-      <w:pPr>
-        <w:rPr>
-          <w:rFonts w:eastAsia="Times New Roman"/>
-          <w:kern w:val="0"/>
-          <w:sz w:val="24"/>
-          <w:szCs w:val="24"/>
-          <w:lang w:val="vi-VN"/>
-          <w14:ligatures w14:val="none"/>
-        </w:rPr>
-      </w:pPr>
-      <w:r>
-        <w:rPr>
           <w:rFonts w:eastAsia="Times New Roman"/>
           <w:noProof/>
           <w:kern w:val="0"/>
@@ -3767,16 +3710,16 @@
           <w14:ligatures w14:val="none"/>
         </w:rPr>
         <w:drawing>
-          <wp:anchor distT="0" distB="0" distL="114300" distR="114300" simplePos="0" relativeHeight="251695104" behindDoc="0" locked="0" layoutInCell="1" allowOverlap="1" wp14:anchorId="2A01CC4C" wp14:editId="38ACE697">
+          <wp:anchor distT="0" distB="0" distL="114300" distR="114300" simplePos="0" relativeHeight="251695104" behindDoc="0" locked="0" layoutInCell="1" allowOverlap="1" wp14:anchorId="2A01CC4C" wp14:editId="1F61E530">
             <wp:simplePos x="0" y="0"/>
             <wp:positionH relativeFrom="margin">
               <wp:posOffset>182880</wp:posOffset>
             </wp:positionH>
             <wp:positionV relativeFrom="paragraph">
-              <wp:posOffset>5080</wp:posOffset>
+              <wp:posOffset>340360</wp:posOffset>
             </wp:positionV>
-            <wp:extent cx="4746625" cy="5409565"/>
-            <wp:effectExtent l="0" t="0" r="0" b="635"/>
+            <wp:extent cx="5167630" cy="5890260"/>
+            <wp:effectExtent l="0" t="0" r="0" b="0"/>
             <wp:wrapSquare wrapText="bothSides"/>
             <wp:docPr id="1951753423" name="Picture 3" descr="A screenshot of a computer&#10;&#10;Description automatically generated"/>
             <wp:cNvGraphicFramePr>
@@ -3807,7 +3750,7 @@
                   <pic:spPr bwMode="auto">
                     <a:xfrm>
                       <a:off x="0" y="0"/>
-                      <a:ext cx="4746625" cy="5409565"/>
+                      <a:ext cx="5167630" cy="5890260"/>
                     </a:xfrm>
                     <a:prstGeom prst="rect">
                       <a:avLst/>
@@ -3829,10 +3772,19 @@
           </wp:anchor>
         </w:drawing>
       </w:r>
-    </w:p>
-    <w:p>
-      <w:pPr>
-        <w:spacing w:after="0" w:line="240" w:lineRule="auto"/>
+      <w:r>
+        <w:rPr>
+          <w:rFonts w:ascii="Fira Code" w:hAnsi="Fira Code" w:cs="Fira Code"/>
+          <w:b/>
+          <w:bCs/>
+          <w:lang w:val="vi-VN"/>
+        </w:rPr>
+        <w:t>UML</w:t>
+      </w:r>
+      <w:bookmarkEnd w:id="7"/>
+    </w:p>
+    <w:p>
+      <w:pPr>
         <w:rPr>
           <w:rFonts w:eastAsia="Times New Roman"/>
           <w:kern w:val="0"/>
@@ -4172,6 +4124,19 @@
       <w:pPr>
         <w:spacing w:after="0" w:line="240" w:lineRule="auto"/>
         <w:rPr>
+          <w:rFonts w:eastAsia="Times New Roman"/>
+          <w:kern w:val="0"/>
+          <w:sz w:val="24"/>
+          <w:szCs w:val="24"/>
+          <w:lang w:val="vi-VN"/>
+          <w14:ligatures w14:val="none"/>
+        </w:rPr>
+      </w:pPr>
+    </w:p>
+    <w:p>
+      <w:pPr>
+        <w:spacing w:after="0" w:line="240" w:lineRule="auto"/>
+        <w:rPr>
           <w:rFonts w:asciiTheme="minorHAnsi" w:eastAsia="Times New Roman" w:hAnsiTheme="minorHAnsi"/>
           <w:kern w:val="0"/>
           <w:sz w:val="24"/>
@@ -4180,6 +4145,19 @@
           <w14:ligatures w14:val="none"/>
         </w:rPr>
       </w:pPr>
+    </w:p>
+    <w:p>
+      <w:pPr>
+        <w:spacing w:after="0" w:line="240" w:lineRule="auto"/>
+        <w:rPr>
+          <w:rFonts w:asciiTheme="minorHAnsi" w:eastAsia="Times New Roman" w:hAnsiTheme="minorHAnsi"/>
+          <w:kern w:val="0"/>
+          <w:sz w:val="24"/>
+          <w:szCs w:val="24"/>
+          <w:lang w:val="vi-VN"/>
+          <w14:ligatures w14:val="none"/>
+        </w:rPr>
+      </w:pPr>
       <w:r>
         <w:rPr>
           <w:noProof/>
@@ -4187,13 +4165,13 @@
         <mc:AlternateContent>
           <mc:Choice Requires="wps">
             <w:drawing>
-              <wp:anchor distT="0" distB="0" distL="114300" distR="114300" simplePos="0" relativeHeight="251693056" behindDoc="0" locked="0" layoutInCell="1" allowOverlap="1" wp14:anchorId="5C4FFCE7" wp14:editId="5419E478">
+              <wp:anchor distT="0" distB="0" distL="114300" distR="114300" simplePos="0" relativeHeight="251693056" behindDoc="0" locked="0" layoutInCell="1" allowOverlap="1" wp14:anchorId="5C4FFCE7" wp14:editId="1FA7C3A4">
                 <wp:simplePos x="0" y="0"/>
                 <wp:positionH relativeFrom="margin">
-                  <wp:align>left</wp:align>
+                  <wp:posOffset>182880</wp:posOffset>
                 </wp:positionH>
                 <wp:positionV relativeFrom="paragraph">
-                  <wp:posOffset>16510</wp:posOffset>
+                  <wp:posOffset>295275</wp:posOffset>
                 </wp:positionV>
                 <wp:extent cx="4947285" cy="635"/>
                 <wp:effectExtent l="0" t="0" r="5715" b="8890"/>
@@ -4278,7 +4256,7 @@
                 <v:stroke joinstyle="miter"/>
                 <v:path gradientshapeok="t" o:connecttype="rect"/>
               </v:shapetype>
-              <v:shape id="Text Box 1" o:spid="_x0000_s1026" type="#_x0000_t202" style="position:absolute;margin-left:0;margin-top:1.3pt;width:389.55pt;height:.05pt;z-index:251693056;visibility:visible;mso-wrap-style:square;mso-wrap-distance-left:9pt;mso-wrap-distance-top:0;mso-wrap-distance-right:9pt;mso-wrap-distance-bottom:0;mso-position-horizontal:left;mso-position-horizontal-relative:margin;mso-position-vertical:absolute;mso-position-vertical-relative:text;v-text-anchor:top" o:gfxdata="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" filled="f" stroked="f">
+              <v:shape id="Text Box 1" o:spid="_x0000_s1026" type="#_x0000_t202" style="position:absolute;margin-left:14.4pt;margin-top:23.25pt;width:389.55pt;height:.05pt;z-index:251693056;visibility:visible;mso-wrap-style:square;mso-wrap-distance-left:9pt;mso-wrap-distance-top:0;mso-wrap-distance-right:9pt;mso-wrap-distance-bottom:0;mso-position-horizontal:absolute;mso-position-horizontal-relative:margin;mso-position-vertical:absolute;mso-position-vertical-relative:text;v-text-anchor:top" o:gfxdata="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" filled="f" stroked="f">
                 <v:textbox style="mso-fit-shape-to-text:t" inset="0,0,0,0">
                   <w:txbxContent>
                     <w:p>
@@ -4331,19 +4309,6 @@
     </w:p>
     <w:p>
       <w:pPr>
-        <w:spacing w:after="0" w:line="240" w:lineRule="auto"/>
-        <w:rPr>
-          <w:rFonts w:asciiTheme="minorHAnsi" w:eastAsia="Times New Roman" w:hAnsiTheme="minorHAnsi"/>
-          <w:kern w:val="0"/>
-          <w:sz w:val="24"/>
-          <w:szCs w:val="24"/>
-          <w:lang w:val="vi-VN"/>
-          <w14:ligatures w14:val="none"/>
-        </w:rPr>
-      </w:pPr>
-    </w:p>
-    <w:p>
-      <w:pPr>
         <w:pStyle w:val="Heading3"/>
         <w:rPr>
           <w:rFonts w:cs="Fira Code"/>
@@ -4799,7 +4764,19 @@
         </w:numPr>
       </w:pPr>
       <w:r>
-        <w:t>Functionality: Implements backtracking search for solving Sudoku.</w:t>
+        <w:t xml:space="preserve">Functionality: The </w:t>
+      </w:r>
+      <w:proofErr w:type="spellStart"/>
+      <w:r>
+        <w:t>BacktrackingSolver</w:t>
+      </w:r>
+      <w:proofErr w:type="spellEnd"/>
+      <w:r>
+        <w:t xml:space="preserve"> class implements a backtracking algorithm specifically tailored for solving Sudoku puzzles. Backtracking is a depth-first search algorithm that incrementally builds candidates to the solutions and </w:t>
+      </w:r>
+      <w:r>
+        <w:lastRenderedPageBreak/>
+        <w:t>abandons a candidate (“backtracks”) as soon as it determines that this candidate cannot possibly lead to a valid solution.</w:t>
       </w:r>
     </w:p>
     <w:p>
@@ -4816,16 +4793,23 @@
     </w:p>
     <w:p>
       <w:pPr>
-        <w:ind w:left="720" w:firstLine="720"/>
+        <w:ind w:left="720"/>
       </w:pPr>
       <w:proofErr w:type="spellStart"/>
       <w:r>
-        <w:lastRenderedPageBreak/>
         <w:t>csp</w:t>
       </w:r>
       <w:proofErr w:type="spellEnd"/>
       <w:r>
-        <w:t>, assignment: CSP instance and variable assignments.</w:t>
+        <w:t>: A CSP instance representing the Sudoku puzzle, including variables (cells), domains (possible numbers), and constraints (Sudoku rules).</w:t>
+      </w:r>
+    </w:p>
+    <w:p>
+      <w:pPr>
+        <w:ind w:left="720"/>
+      </w:pPr>
+      <w:r>
+        <w:t>assignment: A dictionary that keeps track of the current assignments of values to variables.</w:t>
       </w:r>
     </w:p>
     <w:p>
@@ -4842,7 +4826,11 @@
     </w:p>
     <w:p>
       <w:pPr>
-        <w:ind w:left="720"/>
+        <w:pStyle w:val="ListParagraph"/>
+        <w:numPr>
+          <w:ilvl w:val="1"/>
+          <w:numId w:val="56"/>
+        </w:numPr>
       </w:pPr>
       <w:r>
         <w:t>__</w:t>
@@ -4861,12 +4849,16 @@
       </w:r>
       <w:proofErr w:type="spellEnd"/>
       <w:r>
-        <w:t>): Initializes the solver.</w:t>
-      </w:r>
-    </w:p>
-    <w:p>
-      <w:pPr>
-        <w:ind w:left="720"/>
+        <w:t>): Initializes the solver with a CSP instance. It sets up the necessary data structures for solving the given Sudoku puzzle.</w:t>
+      </w:r>
+    </w:p>
+    <w:p>
+      <w:pPr>
+        <w:pStyle w:val="ListParagraph"/>
+        <w:numPr>
+          <w:ilvl w:val="1"/>
+          <w:numId w:val="56"/>
+        </w:numPr>
       </w:pPr>
       <w:proofErr w:type="spellStart"/>
       <w:r>
@@ -4882,10 +4874,18 @@
       </w:r>
       <w:proofErr w:type="spellEnd"/>
       <w:r>
-        <w:t xml:space="preserve">), </w:t>
+        <w:t xml:space="preserve">): This method sets the current CSP instance to the provided </w:t>
       </w:r>
       <w:proofErr w:type="spellStart"/>
       <w:r>
+        <w:t>csp_instance</w:t>
+      </w:r>
+      <w:proofErr w:type="spellEnd"/>
+      <w:r>
+        <w:t xml:space="preserve"> and starts the backtracking search by calling </w:t>
+      </w:r>
+      <w:proofErr w:type="spellStart"/>
+      <w:r>
         <w:t>Recursive_</w:t>
       </w:r>
       <w:proofErr w:type="gramStart"/>
@@ -4898,52 +4898,130 @@
       </w:r>
       <w:proofErr w:type="gramEnd"/>
       <w:r>
-        <w:t>): Performs backtracking search.</w:t>
-      </w:r>
-    </w:p>
-    <w:p>
-      <w:pPr>
-        <w:ind w:left="720"/>
-      </w:pPr>
+        <w:t>).</w:t>
+      </w:r>
+    </w:p>
+    <w:p>
+      <w:pPr>
+        <w:pStyle w:val="ListParagraph"/>
+        <w:numPr>
+          <w:ilvl w:val="1"/>
+          <w:numId w:val="56"/>
+        </w:numPr>
+      </w:pPr>
+      <w:proofErr w:type="spellStart"/>
+      <w:r>
+        <w:t>Recursive_</w:t>
+      </w:r>
       <w:proofErr w:type="gramStart"/>
       <w:r>
+        <w:t>Backtracking</w:t>
+      </w:r>
+      <w:proofErr w:type="spellEnd"/>
+      <w:r>
+        <w:t>(</w:t>
+      </w:r>
+      <w:proofErr w:type="gramEnd"/>
+      <w:r>
+        <w:t>): The core method where backtracking occurs. It checks if the current assignment is complete; if not, it selects an unassigned variable and iterates through its domain values, applying consistency checks and making inferences where possible. If an inconsistency is found, it backtracks by undoing the last assignment.</w:t>
+      </w:r>
+    </w:p>
+    <w:p>
+      <w:pPr>
+        <w:pStyle w:val="ListParagraph"/>
+        <w:numPr>
+          <w:ilvl w:val="1"/>
+          <w:numId w:val="56"/>
+        </w:numPr>
+      </w:pPr>
+      <w:proofErr w:type="gramStart"/>
+      <w:r>
         <w:t>Inference(</w:t>
       </w:r>
       <w:proofErr w:type="gramEnd"/>
       <w:r>
-        <w:t xml:space="preserve">inferences, var, value), </w:t>
-      </w:r>
+        <w:t>inferences, var, value): Applies inferences to reduce the search space. If a value is assigned to a variable, it removes this value from all its peers’ domains.</w:t>
+      </w:r>
+    </w:p>
+    <w:p>
+      <w:pPr>
+        <w:pStyle w:val="ListParagraph"/>
+        <w:numPr>
+          <w:ilvl w:val="1"/>
+          <w:numId w:val="56"/>
+        </w:numPr>
+      </w:pPr>
       <w:proofErr w:type="spellStart"/>
       <w:r>
-        <w:t>Select_Unassigned_Variables</w:t>
+        <w:t>Select_Unassigned_</w:t>
+      </w:r>
+      <w:proofErr w:type="gramStart"/>
+      <w:r>
+        <w:t>Variables</w:t>
       </w:r>
       <w:proofErr w:type="spellEnd"/>
       <w:r>
-        <w:t xml:space="preserve">(), </w:t>
-      </w:r>
+        <w:t>(</w:t>
+      </w:r>
+      <w:proofErr w:type="gramEnd"/>
+      <w:r>
+        <w:t>): Utilizes the Minimum Remaining Values (MRV) heuristic to select the variable with the fewest legal values left in its domain.</w:t>
+      </w:r>
+    </w:p>
+    <w:p>
+      <w:pPr>
+        <w:pStyle w:val="ListParagraph"/>
+        <w:numPr>
+          <w:ilvl w:val="1"/>
+          <w:numId w:val="56"/>
+        </w:numPr>
+      </w:pPr>
       <w:proofErr w:type="spellStart"/>
+      <w:proofErr w:type="gramStart"/>
       <w:r>
         <w:t>isComplete</w:t>
       </w:r>
       <w:proofErr w:type="spellEnd"/>
       <w:r>
-        <w:t xml:space="preserve">(), </w:t>
-      </w:r>
+        <w:t>(</w:t>
+      </w:r>
+      <w:proofErr w:type="gramEnd"/>
+      <w:r>
+        <w:t>): Checks if the current assignment covers all variables, indicating that a solution has been found.</w:t>
+      </w:r>
+    </w:p>
+    <w:p>
+      <w:pPr>
+        <w:pStyle w:val="ListParagraph"/>
+        <w:numPr>
+          <w:ilvl w:val="1"/>
+          <w:numId w:val="56"/>
+        </w:numPr>
+      </w:pPr>
       <w:proofErr w:type="spellStart"/>
+      <w:proofErr w:type="gramStart"/>
       <w:r>
         <w:t>isConsistent</w:t>
       </w:r>
       <w:proofErr w:type="spellEnd"/>
       <w:r>
-        <w:t>(var, value), write(values): Search and inference methods.</w:t>
-      </w:r>
-    </w:p>
-    <w:p>
-      <w:pPr>
-        <w:pStyle w:val="Heading4"/>
-      </w:pPr>
-      <w:r>
-        <w:t>AC3Solver</w:t>
+        <w:t>(</w:t>
+      </w:r>
+      <w:proofErr w:type="gramEnd"/>
+      <w:r>
+        <w:t>var, value): Ensures that no constraints are violated by assigning a value to a variable.</w:t>
+      </w:r>
+    </w:p>
+    <w:p>
+      <w:pPr>
+        <w:pStyle w:val="ListParagraph"/>
+        <w:numPr>
+          <w:ilvl w:val="1"/>
+          <w:numId w:val="56"/>
+        </w:numPr>
+      </w:pPr>
+      <w:r>
+        <w:t>write(values): Generates a string representation of the solution from the current assignments.</w:t>
       </w:r>
     </w:p>
     <w:p>
@@ -4955,7 +5033,11 @@
         </w:numPr>
       </w:pPr>
       <w:r>
-        <w:t>Functionality: Implements the AC3 algorithm for arc consistency.</w:t>
+        <w:t xml:space="preserve">Algorithm Explanation: The backtracking algorithm tries to assign values to all variables such that no constraints are violated. It selects an unassigned variable and tries all possible values in its domain. If an assignment does not lead to a violation of constraints, it recursively proceeds with this partial solution. If at any point a constraint is </w:t>
+      </w:r>
+      <w:r>
+        <w:lastRenderedPageBreak/>
+        <w:t>violated, it backtracks and tries another value until all variables are assigned or no solutions are possible.</w:t>
       </w:r>
     </w:p>
     <w:p>
@@ -4967,20 +5049,47 @@
         </w:numPr>
       </w:pPr>
       <w:r>
-        <w:t>Attributes:</w:t>
-      </w:r>
-    </w:p>
-    <w:p>
-      <w:pPr>
-        <w:ind w:left="720" w:firstLine="720"/>
-      </w:pPr>
+        <w:t>Complexity: The worst-case time complexity of backtracking algorithms like this one is generally O(</w:t>
+      </w:r>
       <w:proofErr w:type="spellStart"/>
       <w:r>
-        <w:t>csp</w:t>
+        <w:t>n^d</w:t>
       </w:r>
       <w:proofErr w:type="spellEnd"/>
       <w:r>
-        <w:t>: CSP instance.</w:t>
+        <w:t>), where n is the number of variables (81 in standard Sudoku</w:t>
+      </w:r>
+      <w:proofErr w:type="gramStart"/>
+      <w:r>
+        <w:t>)</w:t>
+      </w:r>
+      <w:proofErr w:type="gramEnd"/>
+      <w:r>
+        <w:t xml:space="preserve"> and d is the domain size (9 possible values per cell). However, due to pruning from consistency checks and intelligent variable selection (MRV), practical performance can be significantly better than this theoretical upper bound. The complexity of individual methods such as </w:t>
+      </w:r>
+      <w:proofErr w:type="gramStart"/>
+      <w:r>
+        <w:t>Inference(</w:t>
+      </w:r>
+      <w:proofErr w:type="gramEnd"/>
+      <w:r>
+        <w:t xml:space="preserve">) and </w:t>
+      </w:r>
+      <w:proofErr w:type="spellStart"/>
+      <w:r>
+        <w:t>Select_Unassigned_Variables</w:t>
+      </w:r>
+      <w:proofErr w:type="spellEnd"/>
+      <w:r>
+        <w:t>() can be up to O(n * d) and O(n) respectively.</w:t>
+      </w:r>
+    </w:p>
+    <w:p>
+      <w:pPr>
+        <w:pStyle w:val="Heading4"/>
+      </w:pPr>
+      <w:r>
+        <w:t>AC3Solver</w:t>
       </w:r>
     </w:p>
     <w:p>
@@ -4988,16 +5097,57 @@
         <w:pStyle w:val="ListParagraph"/>
         <w:numPr>
           <w:ilvl w:val="0"/>
-          <w:numId w:val="57"/>
+          <w:numId w:val="56"/>
         </w:numPr>
       </w:pPr>
       <w:r>
+        <w:t>Functionality: The AC3Solver class implements the AC3 (Arc Consistency Algorithm #3) algorithm, which is used to reduce the search space in constraint satisfaction problems (CSP) by achieving arc consistency. A CSP is arc-consistent if, for every variable in the problem, every value in its domain satisfies the variable’s binary constraints.</w:t>
+      </w:r>
+    </w:p>
+    <w:p>
+      <w:pPr>
+        <w:pStyle w:val="ListParagraph"/>
+        <w:numPr>
+          <w:ilvl w:val="0"/>
+          <w:numId w:val="56"/>
+        </w:numPr>
+      </w:pPr>
+      <w:r>
+        <w:t>Attributes:</w:t>
+      </w:r>
+    </w:p>
+    <w:p>
+      <w:pPr>
+        <w:ind w:left="720"/>
+      </w:pPr>
+      <w:proofErr w:type="spellStart"/>
+      <w:r>
+        <w:t>csp</w:t>
+      </w:r>
+      <w:proofErr w:type="spellEnd"/>
+      <w:r>
+        <w:t>: An instance of a CSP that contains variables, domains, and constraints that need to be satisfied.</w:t>
+      </w:r>
+    </w:p>
+    <w:p>
+      <w:pPr>
+        <w:pStyle w:val="ListParagraph"/>
+        <w:numPr>
+          <w:ilvl w:val="0"/>
+          <w:numId w:val="56"/>
+        </w:numPr>
+      </w:pPr>
+      <w:r>
         <w:t>Methods:</w:t>
       </w:r>
     </w:p>
     <w:p>
       <w:pPr>
-        <w:ind w:left="1440"/>
+        <w:pStyle w:val="ListParagraph"/>
+        <w:numPr>
+          <w:ilvl w:val="1"/>
+          <w:numId w:val="56"/>
+        </w:numPr>
       </w:pPr>
       <w:r>
         <w:t>__</w:t>
@@ -5016,16 +5166,29 @@
       </w:r>
       <w:proofErr w:type="spellEnd"/>
       <w:r>
-        <w:t>): Initializes the solver.</w:t>
-      </w:r>
-    </w:p>
-    <w:p>
-      <w:pPr>
-        <w:ind w:left="1440"/>
-      </w:pPr>
-      <w:r>
-        <w:t xml:space="preserve">AC3(), </w:t>
-      </w:r>
+        <w:t>): Initializes the AC3Solver with a given CSP instance. This method sets up the solver by storing a reference to the CSP instance which includes variables, domains, and constraints.</w:t>
+      </w:r>
+    </w:p>
+    <w:p>
+      <w:pPr>
+        <w:pStyle w:val="ListParagraph"/>
+        <w:numPr>
+          <w:ilvl w:val="1"/>
+          <w:numId w:val="56"/>
+        </w:numPr>
+      </w:pPr>
+      <w:r>
+        <w:t>AC3(): This is the main method that implements the AC3 algorithm. It initializes a queue with all arcs in the CSP and processes each arc to achieve arc consistency. If an arc is found to be inconsistent, the domain of the variable is revised. This process continues until either all arcs are consistent or one of the domains becomes empty, indicating that the CSP cannot be solved.</w:t>
+      </w:r>
+    </w:p>
+    <w:p>
+      <w:pPr>
+        <w:pStyle w:val="ListParagraph"/>
+        <w:numPr>
+          <w:ilvl w:val="1"/>
+          <w:numId w:val="56"/>
+        </w:numPr>
+      </w:pPr>
       <w:proofErr w:type="gramStart"/>
       <w:r>
         <w:t>Revise(</w:t>
@@ -5040,15 +5203,37 @@
       </w:r>
       <w:proofErr w:type="spellEnd"/>
       <w:r>
-        <w:t xml:space="preserve">), </w:t>
+        <w:t xml:space="preserve">): Revises the domain of variable Xi by removing any value that does not satisfy the constraint between Xi and </w:t>
       </w:r>
       <w:proofErr w:type="spellStart"/>
       <w:r>
+        <w:t>Xj</w:t>
+      </w:r>
+      <w:proofErr w:type="spellEnd"/>
+      <w:r>
+        <w:t>. If a value is removed, it returns True indicating that a revision was made.</w:t>
+      </w:r>
+    </w:p>
+    <w:p>
+      <w:pPr>
+        <w:pStyle w:val="ListParagraph"/>
+        <w:numPr>
+          <w:ilvl w:val="1"/>
+          <w:numId w:val="56"/>
+        </w:numPr>
+      </w:pPr>
+      <w:proofErr w:type="spellStart"/>
+      <w:proofErr w:type="gramStart"/>
+      <w:r>
         <w:t>isConsistent</w:t>
       </w:r>
       <w:proofErr w:type="spellEnd"/>
       <w:r>
-        <w:t xml:space="preserve">(x, Xi, </w:t>
+        <w:t>(</w:t>
+      </w:r>
+      <w:proofErr w:type="gramEnd"/>
+      <w:r>
+        <w:t xml:space="preserve">x, Xi, </w:t>
       </w:r>
       <w:proofErr w:type="spellStart"/>
       <w:r>
@@ -5056,15 +5241,138 @@
       </w:r>
       <w:proofErr w:type="spellEnd"/>
       <w:r>
-        <w:t xml:space="preserve">), </w:t>
+        <w:t xml:space="preserve">): Checks if a value x for variable Xi is consistent with every value in the domain of </w:t>
       </w:r>
       <w:proofErr w:type="spellStart"/>
       <w:r>
+        <w:t>Xj</w:t>
+      </w:r>
+      <w:proofErr w:type="spellEnd"/>
+      <w:r>
+        <w:t xml:space="preserve"> based on the constraints between Xi and </w:t>
+      </w:r>
+      <w:proofErr w:type="spellStart"/>
+      <w:r>
+        <w:t>Xj</w:t>
+      </w:r>
+      <w:proofErr w:type="spellEnd"/>
+      <w:r>
+        <w:t>.</w:t>
+      </w:r>
+    </w:p>
+    <w:p>
+      <w:pPr>
+        <w:pStyle w:val="ListParagraph"/>
+        <w:numPr>
+          <w:ilvl w:val="1"/>
+          <w:numId w:val="56"/>
+        </w:numPr>
+      </w:pPr>
+      <w:proofErr w:type="spellStart"/>
+      <w:proofErr w:type="gramStart"/>
+      <w:r>
+        <w:lastRenderedPageBreak/>
         <w:t>isComplete</w:t>
       </w:r>
       <w:proofErr w:type="spellEnd"/>
       <w:r>
-        <w:t>(), write(values): Arc consistency methods.</w:t>
+        <w:t>(</w:t>
+      </w:r>
+      <w:proofErr w:type="gramEnd"/>
+      <w:r>
+        <w:t>): Determines if a solution has been found by checking if every variable has exactly one value left in its domain.</w:t>
+      </w:r>
+    </w:p>
+    <w:p>
+      <w:pPr>
+        <w:pStyle w:val="ListParagraph"/>
+        <w:numPr>
+          <w:ilvl w:val="1"/>
+          <w:numId w:val="56"/>
+        </w:numPr>
+      </w:pPr>
+      <w:r>
+        <w:t>write(values): Outputs a string representation of the solution by concatenating the values of all variables in their order.</w:t>
+      </w:r>
+    </w:p>
+    <w:p>
+      <w:pPr>
+        <w:pStyle w:val="ListParagraph"/>
+        <w:numPr>
+          <w:ilvl w:val="0"/>
+          <w:numId w:val="56"/>
+        </w:numPr>
+      </w:pPr>
+      <w:r>
+        <w:t xml:space="preserve">Algorithm Explanation: The AC3 algorithm works by establishing arc consistency for all variables in a CSP. An arc (Xi, </w:t>
+      </w:r>
+      <w:proofErr w:type="spellStart"/>
+      <w:r>
+        <w:t>Xj</w:t>
+      </w:r>
+      <w:proofErr w:type="spellEnd"/>
+      <w:r>
+        <w:t xml:space="preserve">) is consistent if for every value in the current domain of Xi, there is some allowed value in the domain of </w:t>
+      </w:r>
+      <w:proofErr w:type="spellStart"/>
+      <w:r>
+        <w:t>Xj</w:t>
+      </w:r>
+      <w:proofErr w:type="spellEnd"/>
+      <w:r>
+        <w:t>. The algorithm iteratively selects an arc from a queue and revises the domain of Xi. If a value is removed from Xi’s domain, then all neighbors of Xi are added back to the queue to check for consistency again.</w:t>
+      </w:r>
+    </w:p>
+    <w:p>
+      <w:pPr>
+        <w:pStyle w:val="ListParagraph"/>
+        <w:numPr>
+          <w:ilvl w:val="0"/>
+          <w:numId w:val="56"/>
+        </w:numPr>
+      </w:pPr>
+      <w:r>
+        <w:t xml:space="preserve">Complexity: The worst-case time complexity of AC3() can be </w:t>
+      </w:r>
+      <w:proofErr w:type="gramStart"/>
+      <w:r>
+        <w:t>O(</w:t>
+      </w:r>
+      <w:proofErr w:type="gramEnd"/>
+      <w:r>
+        <w:t xml:space="preserve">n^2 * d^3), where n is the number of variables and d is the maximum domain size. This accounts for every arc being processed multiple times due to revisions in domains. The </w:t>
+      </w:r>
+      <w:proofErr w:type="gramStart"/>
+      <w:r>
+        <w:t>Revise(</w:t>
+      </w:r>
+      <w:proofErr w:type="gramEnd"/>
+      <w:r>
+        <w:t xml:space="preserve">) function has a complexity of O(d^2), as it checks each value in Xi’s domain against </w:t>
+      </w:r>
+      <w:proofErr w:type="spellStart"/>
+      <w:r>
+        <w:t>Xj’s</w:t>
+      </w:r>
+      <w:proofErr w:type="spellEnd"/>
+      <w:r>
+        <w:t xml:space="preserve"> domain values. The other methods (</w:t>
+      </w:r>
+      <w:proofErr w:type="spellStart"/>
+      <w:r>
+        <w:t>isConsistent</w:t>
+      </w:r>
+      <w:proofErr w:type="spellEnd"/>
+      <w:r>
+        <w:t xml:space="preserve">, </w:t>
+      </w:r>
+      <w:proofErr w:type="spellStart"/>
+      <w:r>
+        <w:t>isComplete</w:t>
+      </w:r>
+      <w:proofErr w:type="spellEnd"/>
+      <w:r>
+        <w:t>, and write) have complexities ranging from O(d) to O(n), depending on whether they iterate over domains or variables.</w:t>
       </w:r>
     </w:p>
     <w:p>
@@ -5481,7 +5789,7 @@
           <w:noProof/>
         </w:rPr>
         <w:drawing>
-          <wp:anchor distT="0" distB="0" distL="114300" distR="114300" simplePos="0" relativeHeight="251658240" behindDoc="0" locked="0" layoutInCell="1" allowOverlap="1" wp14:anchorId="4B581428" wp14:editId="5140A954">
+          <wp:anchor distT="0" distB="0" distL="114300" distR="114300" simplePos="0" relativeHeight="251658240" behindDoc="0" locked="0" layoutInCell="1" allowOverlap="1" wp14:anchorId="4B581428" wp14:editId="3A100469">
             <wp:simplePos x="0" y="0"/>
             <wp:positionH relativeFrom="column">
               <wp:posOffset>262255</wp:posOffset>
@@ -5889,7 +6197,7 @@
           <w:noProof/>
         </w:rPr>
         <w:drawing>
-          <wp:anchor distT="0" distB="0" distL="114300" distR="114300" simplePos="0" relativeHeight="251664384" behindDoc="0" locked="0" layoutInCell="1" allowOverlap="1" wp14:anchorId="5F5C1AD0" wp14:editId="0E1B8818">
+          <wp:anchor distT="0" distB="0" distL="114300" distR="114300" simplePos="0" relativeHeight="251664384" behindDoc="0" locked="0" layoutInCell="1" allowOverlap="1" wp14:anchorId="5F5C1AD0" wp14:editId="7D44236D">
             <wp:simplePos x="0" y="0"/>
             <wp:positionH relativeFrom="margin">
               <wp:align>right</wp:align>
@@ -6473,7 +6781,7 @@
         </w:rPr>
         <w:lastRenderedPageBreak/>
         <w:drawing>
-          <wp:anchor distT="0" distB="0" distL="114300" distR="114300" simplePos="0" relativeHeight="251668480" behindDoc="0" locked="0" layoutInCell="1" allowOverlap="1" wp14:anchorId="6602CE35" wp14:editId="3DD421A5">
+          <wp:anchor distT="0" distB="0" distL="114300" distR="114300" simplePos="0" relativeHeight="251668480" behindDoc="0" locked="0" layoutInCell="1" allowOverlap="1" wp14:anchorId="6602CE35" wp14:editId="72A9F5B5">
             <wp:simplePos x="0" y="0"/>
             <wp:positionH relativeFrom="margin">
               <wp:posOffset>355600</wp:posOffset>
@@ -11153,7 +11461,7 @@
   <w:abstractNum w:abstractNumId="29" w15:restartNumberingAfterBreak="0">
     <w:nsid w:val="3E324DE2"/>
     <w:multiLevelType w:val="hybridMultilevel"/>
-    <w:tmpl w:val="0F7EA0BA"/>
+    <w:tmpl w:val="7FCE7040"/>
     <w:lvl w:ilvl="0" w:tplc="04090001">
       <w:start w:val="1"/>
       <w:numFmt w:val="bullet"/>
@@ -11166,7 +11474,7 @@
         <w:rFonts w:ascii="Symbol" w:hAnsi="Symbol" w:hint="default"/>
       </w:rPr>
     </w:lvl>
-    <w:lvl w:ilvl="1" w:tplc="04090003" w:tentative="1">
+    <w:lvl w:ilvl="1" w:tplc="04090003">
       <w:start w:val="1"/>
       <w:numFmt w:val="bullet"/>
       <w:lvlText w:val="o"/>

</xml_diff>

<commit_message>
fix report and ppt
</commit_message>
<xml_diff>
--- a/Assets/Report.docx
+++ b/Assets/Report.docx
@@ -456,7 +456,7 @@
               <w:tab w:val="right" w:leader="dot" w:pos="9019"/>
             </w:tabs>
             <w:rPr>
-              <w:rFonts w:asciiTheme="minorHAnsi" w:eastAsiaTheme="minorEastAsia" w:hAnsiTheme="minorHAnsi" w:cstheme="minorBidi"/>
+              <w:rFonts w:eastAsiaTheme="minorEastAsia"/>
               <w:noProof/>
               <w:sz w:val="24"/>
               <w:szCs w:val="24"/>
@@ -535,7 +535,6 @@
           <w:pPr>
             <w:pStyle w:val="TOC2"/>
             <w:rPr>
-              <w:rFonts w:asciiTheme="minorHAnsi" w:hAnsiTheme="minorHAnsi" w:cstheme="minorBidi"/>
               <w:kern w:val="2"/>
               <w:sz w:val="24"/>
               <w:szCs w:val="24"/>
@@ -598,7 +597,6 @@
           <w:pPr>
             <w:pStyle w:val="TOC2"/>
             <w:rPr>
-              <w:rFonts w:asciiTheme="minorHAnsi" w:hAnsiTheme="minorHAnsi" w:cstheme="minorBidi"/>
               <w:kern w:val="2"/>
               <w:sz w:val="24"/>
               <w:szCs w:val="24"/>
@@ -664,7 +662,7 @@
               <w:tab w:val="right" w:leader="dot" w:pos="9019"/>
             </w:tabs>
             <w:rPr>
-              <w:rFonts w:asciiTheme="minorHAnsi" w:eastAsiaTheme="minorEastAsia" w:hAnsiTheme="minorHAnsi" w:cstheme="minorBidi"/>
+              <w:rFonts w:eastAsiaTheme="minorEastAsia"/>
               <w:noProof/>
               <w:sz w:val="24"/>
               <w:szCs w:val="24"/>
@@ -737,7 +735,7 @@
               <w:tab w:val="right" w:leader="dot" w:pos="9019"/>
             </w:tabs>
             <w:rPr>
-              <w:rFonts w:asciiTheme="minorHAnsi" w:eastAsiaTheme="minorEastAsia" w:hAnsiTheme="minorHAnsi" w:cstheme="minorBidi"/>
+              <w:rFonts w:eastAsiaTheme="minorEastAsia"/>
               <w:noProof/>
               <w:sz w:val="24"/>
               <w:szCs w:val="24"/>
@@ -807,7 +805,6 @@
           <w:pPr>
             <w:pStyle w:val="TOC2"/>
             <w:rPr>
-              <w:rFonts w:asciiTheme="minorHAnsi" w:hAnsiTheme="minorHAnsi" w:cstheme="minorBidi"/>
               <w:kern w:val="2"/>
               <w:sz w:val="24"/>
               <w:szCs w:val="24"/>
@@ -879,7 +876,6 @@
           <w:pPr>
             <w:pStyle w:val="TOC2"/>
             <w:rPr>
-              <w:rFonts w:asciiTheme="minorHAnsi" w:hAnsiTheme="minorHAnsi" w:cstheme="minorBidi"/>
               <w:kern w:val="2"/>
               <w:sz w:val="24"/>
               <w:szCs w:val="24"/>
@@ -942,7 +938,6 @@
           <w:pPr>
             <w:pStyle w:val="TOC2"/>
             <w:rPr>
-              <w:rFonts w:asciiTheme="minorHAnsi" w:hAnsiTheme="minorHAnsi" w:cstheme="minorBidi"/>
               <w:kern w:val="2"/>
               <w:sz w:val="24"/>
               <w:szCs w:val="24"/>
@@ -1006,7 +1001,6 @@
           <w:pPr>
             <w:pStyle w:val="TOC3"/>
             <w:rPr>
-              <w:rFonts w:cstheme="minorBidi"/>
               <w:kern w:val="2"/>
               <w:sz w:val="24"/>
               <w:szCs w:val="24"/>
@@ -1127,7 +1121,6 @@
           <w:pPr>
             <w:pStyle w:val="TOC2"/>
             <w:rPr>
-              <w:rFonts w:asciiTheme="minorHAnsi" w:hAnsiTheme="minorHAnsi" w:cstheme="minorBidi"/>
               <w:kern w:val="2"/>
               <w:sz w:val="24"/>
               <w:szCs w:val="24"/>
@@ -1190,7 +1183,6 @@
           <w:pPr>
             <w:pStyle w:val="TOC2"/>
             <w:rPr>
-              <w:rFonts w:asciiTheme="minorHAnsi" w:hAnsiTheme="minorHAnsi" w:cstheme="minorBidi"/>
               <w:kern w:val="2"/>
               <w:sz w:val="24"/>
               <w:szCs w:val="24"/>
@@ -1256,7 +1248,7 @@
               <w:tab w:val="right" w:leader="dot" w:pos="9019"/>
             </w:tabs>
             <w:rPr>
-              <w:rFonts w:asciiTheme="minorHAnsi" w:eastAsiaTheme="minorEastAsia" w:hAnsiTheme="minorHAnsi" w:cstheme="minorBidi"/>
+              <w:rFonts w:eastAsiaTheme="minorEastAsia"/>
               <w:noProof/>
               <w:sz w:val="24"/>
               <w:szCs w:val="24"/>
@@ -1326,7 +1318,6 @@
           <w:pPr>
             <w:pStyle w:val="TOC2"/>
             <w:rPr>
-              <w:rFonts w:asciiTheme="minorHAnsi" w:hAnsiTheme="minorHAnsi" w:cstheme="minorBidi"/>
               <w:kern w:val="2"/>
               <w:sz w:val="24"/>
               <w:szCs w:val="24"/>
@@ -1390,7 +1381,6 @@
           <w:pPr>
             <w:pStyle w:val="TOC2"/>
             <w:rPr>
-              <w:rFonts w:asciiTheme="minorHAnsi" w:hAnsiTheme="minorHAnsi" w:cstheme="minorBidi"/>
               <w:kern w:val="2"/>
               <w:sz w:val="24"/>
               <w:szCs w:val="24"/>
@@ -1453,7 +1443,6 @@
           <w:pPr>
             <w:pStyle w:val="TOC2"/>
             <w:rPr>
-              <w:rFonts w:asciiTheme="minorHAnsi" w:hAnsiTheme="minorHAnsi" w:cstheme="minorBidi"/>
               <w:kern w:val="2"/>
               <w:sz w:val="24"/>
               <w:szCs w:val="24"/>
@@ -1517,7 +1506,6 @@
           <w:pPr>
             <w:pStyle w:val="TOC2"/>
             <w:rPr>
-              <w:rFonts w:asciiTheme="minorHAnsi" w:hAnsiTheme="minorHAnsi" w:cstheme="minorBidi"/>
               <w:kern w:val="2"/>
               <w:sz w:val="24"/>
               <w:szCs w:val="24"/>
@@ -1768,7 +1756,7 @@
       <w:pPr>
         <w:pStyle w:val="Heading1"/>
         <w:rPr>
-          <w:rFonts w:asciiTheme="minorHAnsi" w:hAnsiTheme="minorHAnsi" w:cs="Fira Code"/>
+          <w:rFonts w:ascii="Fira Code" w:hAnsi="Fira Code" w:cs="Fira Code"/>
           <w:b/>
           <w:bCs/>
           <w:lang w:val="vi-VN"/>
@@ -3447,7 +3435,7 @@
       <w:pPr>
         <w:spacing w:after="0" w:line="240" w:lineRule="auto"/>
         <w:rPr>
-          <w:rFonts w:ascii="Segoe UI" w:eastAsia="Times New Roman" w:hAnsi="Segoe UI" w:cs="Segoe UI"/>
+          <w:rFonts w:eastAsia="Times New Roman"/>
           <w:color w:val="FFFFFF"/>
           <w:kern w:val="0"/>
           <w:sz w:val="21"/>
@@ -3457,7 +3445,7 @@
       </w:pPr>
       <w:r>
         <w:rPr>
-          <w:rFonts w:ascii="Segoe UI" w:eastAsia="Times New Roman" w:hAnsi="Segoe UI" w:cs="Segoe UI"/>
+          <w:rFonts w:eastAsia="Times New Roman"/>
           <w:color w:val="FFFFFF"/>
           <w:kern w:val="0"/>
           <w:sz w:val="21"/>
@@ -3479,7 +3467,6 @@
         <w:spacing w:after="0"/>
         <w:jc w:val="center"/>
         <w:rPr>
-          <w:rFonts w:asciiTheme="minorHAnsi" w:hAnsiTheme="minorHAnsi"/>
           <w:lang w:val="vi-VN"/>
         </w:rPr>
       </w:pPr>
@@ -3490,7 +3477,6 @@
         <w:spacing w:after="0"/>
         <w:jc w:val="center"/>
         <w:rPr>
-          <w:rFonts w:asciiTheme="minorHAnsi" w:hAnsiTheme="minorHAnsi"/>
           <w:lang w:val="vi-VN"/>
         </w:rPr>
       </w:pPr>
@@ -3501,7 +3487,6 @@
         <w:spacing w:after="0"/>
         <w:jc w:val="center"/>
         <w:rPr>
-          <w:rFonts w:asciiTheme="minorHAnsi" w:hAnsiTheme="minorHAnsi"/>
           <w:lang w:val="vi-VN"/>
         </w:rPr>
       </w:pPr>
@@ -3512,7 +3497,6 @@
         <w:spacing w:after="0"/>
         <w:jc w:val="center"/>
         <w:rPr>
-          <w:rFonts w:asciiTheme="minorHAnsi" w:hAnsiTheme="minorHAnsi"/>
           <w:lang w:val="vi-VN"/>
         </w:rPr>
       </w:pPr>
@@ -3523,7 +3507,6 @@
         <w:spacing w:after="0"/>
         <w:jc w:val="center"/>
         <w:rPr>
-          <w:rFonts w:asciiTheme="minorHAnsi" w:hAnsiTheme="minorHAnsi"/>
           <w:lang w:val="vi-VN"/>
         </w:rPr>
       </w:pPr>
@@ -3534,7 +3517,6 @@
         <w:spacing w:after="0"/>
         <w:jc w:val="center"/>
         <w:rPr>
-          <w:rFonts w:asciiTheme="minorHAnsi" w:hAnsiTheme="minorHAnsi"/>
           <w:lang w:val="vi-VN"/>
         </w:rPr>
       </w:pPr>
@@ -3545,7 +3527,6 @@
         <w:spacing w:after="0"/>
         <w:jc w:val="center"/>
         <w:rPr>
-          <w:rFonts w:asciiTheme="minorHAnsi" w:hAnsiTheme="minorHAnsi"/>
           <w:lang w:val="vi-VN"/>
         </w:rPr>
       </w:pPr>
@@ -3556,7 +3537,6 @@
         <w:spacing w:after="0"/>
         <w:jc w:val="center"/>
         <w:rPr>
-          <w:rFonts w:asciiTheme="minorHAnsi" w:hAnsiTheme="minorHAnsi"/>
           <w:lang w:val="vi-VN"/>
         </w:rPr>
       </w:pPr>
@@ -3567,7 +3547,6 @@
         <w:spacing w:after="0"/>
         <w:jc w:val="center"/>
         <w:rPr>
-          <w:rFonts w:asciiTheme="minorHAnsi" w:hAnsiTheme="minorHAnsi"/>
           <w:lang w:val="vi-VN"/>
         </w:rPr>
       </w:pPr>
@@ -3578,7 +3557,6 @@
         <w:spacing w:after="0"/>
         <w:jc w:val="center"/>
         <w:rPr>
-          <w:rFonts w:asciiTheme="minorHAnsi" w:hAnsiTheme="minorHAnsi"/>
           <w:lang w:val="vi-VN"/>
         </w:rPr>
       </w:pPr>
@@ -3589,7 +3567,6 @@
         <w:spacing w:after="0"/>
         <w:jc w:val="center"/>
         <w:rPr>
-          <w:rFonts w:asciiTheme="minorHAnsi" w:hAnsiTheme="minorHAnsi"/>
           <w:lang w:val="vi-VN"/>
         </w:rPr>
       </w:pPr>
@@ -3600,7 +3577,6 @@
         <w:spacing w:after="0"/>
         <w:jc w:val="center"/>
         <w:rPr>
-          <w:rFonts w:asciiTheme="minorHAnsi" w:hAnsiTheme="minorHAnsi"/>
           <w:lang w:val="vi-VN"/>
         </w:rPr>
       </w:pPr>
@@ -3611,7 +3587,6 @@
         <w:spacing w:after="0"/>
         <w:jc w:val="center"/>
         <w:rPr>
-          <w:rFonts w:asciiTheme="minorHAnsi" w:hAnsiTheme="minorHAnsi"/>
           <w:lang w:val="vi-VN"/>
         </w:rPr>
       </w:pPr>
@@ -3622,7 +3597,6 @@
         <w:spacing w:after="0"/>
         <w:jc w:val="center"/>
         <w:rPr>
-          <w:rFonts w:asciiTheme="minorHAnsi" w:hAnsiTheme="minorHAnsi"/>
           <w:lang w:val="vi-VN"/>
         </w:rPr>
       </w:pPr>
@@ -3662,53 +3636,53 @@
       <w:pPr>
         <w:pStyle w:val="Heading2"/>
         <w:rPr>
-          <w:rFonts w:asciiTheme="minorHAnsi" w:hAnsiTheme="minorHAnsi" w:cs="Fira Code"/>
-          <w:b/>
-          <w:bCs/>
-          <w:lang w:val="vi-VN"/>
-        </w:rPr>
-      </w:pPr>
-      <w:bookmarkStart w:id="6" w:name="_Toc169209700"/>
-      <w:r>
-        <w:rPr>
           <w:rFonts w:ascii="Fira Code" w:hAnsi="Fira Code" w:cs="Fira Code"/>
           <w:b/>
           <w:bCs/>
-        </w:rPr>
-        <w:lastRenderedPageBreak/>
-        <w:t>Project Structure</w:t>
-      </w:r>
-      <w:bookmarkEnd w:id="6"/>
-    </w:p>
-    <w:p>
-      <w:pPr>
-        <w:ind w:left="720"/>
-        <w:jc w:val="both"/>
-      </w:pPr>
-      <w:r>
-        <w:t>The project is organized into directories for inputs, outputs, and assets. The input directory contains Sudoku puzzles, and the output directory stores the solutions. Key files include AC3.py and Backtrack.py for the Sudoku-solving algorithms, csp.py for constraint satisfaction problems, sudoku.py for the main logic, and util.py for utility functions. README.md provides instructions and explanations, and requirements.txt lists all the dependencies required to run the project.</w:t>
-      </w:r>
-    </w:p>
-    <w:p>
-      <w:pPr>
-        <w:pStyle w:val="Heading2"/>
+          <w:lang w:val="vi-VN"/>
+        </w:rPr>
+      </w:pPr>
+      <w:bookmarkStart w:id="6" w:name="_Toc169209700"/>
+      <w:r>
         <w:rPr>
           <w:rFonts w:ascii="Fira Code" w:hAnsi="Fira Code" w:cs="Fira Code"/>
           <w:b/>
           <w:bCs/>
+        </w:rPr>
+        <w:t>Project Structure</w:t>
+      </w:r>
+      <w:bookmarkEnd w:id="6"/>
+    </w:p>
+    <w:p>
+      <w:pPr>
+        <w:ind w:left="720"/>
+        <w:jc w:val="both"/>
+      </w:pPr>
+      <w:r>
+        <w:t>The project is organized into directories for inputs, outputs, and assets. The input directory contains Sudoku puzzles, and the output directory stores the solutions. Key files include AC3.py and Backtrack.py for the Sudoku-solving algorithms, csp.py for constraint satisfaction problems, sudoku.py for the main logic, and util.py for utility functions. README.md provides instructions and explanations, and requirements.txt lists all the dependencies required to run the project.</w:t>
+      </w:r>
+    </w:p>
+    <w:p>
+      <w:pPr>
+        <w:pStyle w:val="Heading2"/>
+        <w:rPr>
+          <w:rFonts w:ascii="Fira Code" w:hAnsi="Fira Code" w:cs="Fira Code"/>
+          <w:b/>
+          <w:bCs/>
           <w:lang w:val="vi-VN"/>
         </w:rPr>
       </w:pPr>
       <w:bookmarkStart w:id="7" w:name="_Toc169209701"/>
       <w:r>
         <w:rPr>
-          <w:rFonts w:eastAsia="Times New Roman"/>
+          <w:rFonts w:ascii="Fira Code" w:eastAsia="Times New Roman" w:hAnsi="Fira Code" w:cs="Fira Code"/>
           <w:noProof/>
           <w:kern w:val="0"/>
           <w:sz w:val="24"/>
           <w:szCs w:val="24"/>
           <w14:ligatures w14:val="none"/>
         </w:rPr>
+        <w:lastRenderedPageBreak/>
         <w:drawing>
           <wp:anchor distT="0" distB="0" distL="114300" distR="114300" simplePos="0" relativeHeight="251695104" behindDoc="0" locked="0" layoutInCell="1" allowOverlap="1" wp14:anchorId="2A01CC4C" wp14:editId="1F61E530">
             <wp:simplePos x="0" y="0"/>
@@ -4137,7 +4111,7 @@
       <w:pPr>
         <w:spacing w:after="0" w:line="240" w:lineRule="auto"/>
         <w:rPr>
-          <w:rFonts w:asciiTheme="minorHAnsi" w:eastAsia="Times New Roman" w:hAnsiTheme="minorHAnsi"/>
+          <w:rFonts w:eastAsia="Times New Roman"/>
           <w:kern w:val="0"/>
           <w:sz w:val="24"/>
           <w:szCs w:val="24"/>
@@ -4150,7 +4124,7 @@
       <w:pPr>
         <w:spacing w:after="0" w:line="240" w:lineRule="auto"/>
         <w:rPr>
-          <w:rFonts w:asciiTheme="minorHAnsi" w:eastAsia="Times New Roman" w:hAnsiTheme="minorHAnsi"/>
+          <w:rFonts w:eastAsia="Times New Roman"/>
           <w:kern w:val="0"/>
           <w:sz w:val="24"/>
           <w:szCs w:val="24"/>
@@ -4319,7 +4293,6 @@
         <w:rPr>
           <w:rFonts w:cs="Fira Code"/>
         </w:rPr>
-        <w:lastRenderedPageBreak/>
         <w:t>Class Descriptions</w:t>
       </w:r>
       <w:bookmarkEnd w:id="8"/>
@@ -4327,9 +4300,15 @@
     <w:p>
       <w:pPr>
         <w:pStyle w:val="Heading4"/>
+        <w:rPr>
+          <w:rFonts w:cs="Fira Code"/>
+        </w:rPr>
       </w:pPr>
       <w:proofErr w:type="spellStart"/>
       <w:r>
+        <w:rPr>
+          <w:rFonts w:cs="Fira Code"/>
+        </w:rPr>
         <w:t>SudokuSolver</w:t>
       </w:r>
       <w:proofErr w:type="spellEnd"/>
@@ -4401,6 +4380,7 @@
       </w:pPr>
       <w:proofErr w:type="spellStart"/>
       <w:r>
+        <w:lastRenderedPageBreak/>
         <w:t>selected_algorithm</w:t>
       </w:r>
       <w:proofErr w:type="spellEnd"/>
@@ -4647,9 +4627,15 @@
     <w:p>
       <w:pPr>
         <w:pStyle w:val="Heading4"/>
+        <w:rPr>
+          <w:rFonts w:cs="Fira Code"/>
+        </w:rPr>
       </w:pPr>
       <w:proofErr w:type="spellStart"/>
       <w:r>
+        <w:rPr>
+          <w:rFonts w:cs="Fira Code"/>
+        </w:rPr>
         <w:t>csp</w:t>
       </w:r>
       <w:proofErr w:type="spellEnd"/>
@@ -4679,7 +4665,6 @@
       </w:r>
       <w:r>
         <w:rPr>
-          <w:rFonts w:asciiTheme="minorHAnsi" w:hAnsiTheme="minorHAnsi"/>
           <w:lang w:val="vi-VN"/>
         </w:rPr>
         <w:t xml:space="preserve"> </w:t>
@@ -4748,9 +4733,15 @@
     <w:p>
       <w:pPr>
         <w:pStyle w:val="Heading4"/>
+        <w:rPr>
+          <w:rFonts w:cs="Fira Code"/>
+        </w:rPr>
       </w:pPr>
       <w:proofErr w:type="spellStart"/>
       <w:r>
+        <w:rPr>
+          <w:rFonts w:cs="Fira Code"/>
+        </w:rPr>
         <w:t>BacktrackingSolver</w:t>
       </w:r>
       <w:proofErr w:type="spellEnd"/>
@@ -4772,11 +4763,7 @@
       </w:r>
       <w:proofErr w:type="spellEnd"/>
       <w:r>
-        <w:t xml:space="preserve"> class implements a backtracking algorithm specifically tailored for solving Sudoku puzzles. Backtracking is a depth-first search algorithm that incrementally builds candidates to the solutions and </w:t>
-      </w:r>
-      <w:r>
-        <w:lastRenderedPageBreak/>
-        <w:t>abandons a candidate (“backtracks”) as soon as it determines that this candidate cannot possibly lead to a valid solution.</w:t>
+        <w:t xml:space="preserve"> class implements a backtracking algorithm specifically tailored for solving Sudoku puzzles. Backtracking is a depth-first search algorithm that incrementally builds candidates to the solutions and abandons a candidate (“backtracks”) as soon as it determines that this candidate cannot possibly lead to a valid solution.</w:t>
       </w:r>
     </w:p>
     <w:p>
@@ -4821,6 +4808,7 @@
         </w:numPr>
       </w:pPr>
       <w:r>
+        <w:lastRenderedPageBreak/>
         <w:t>Methods:</w:t>
       </w:r>
     </w:p>
@@ -5033,11 +5021,7 @@
         </w:numPr>
       </w:pPr>
       <w:r>
-        <w:t xml:space="preserve">Algorithm Explanation: The backtracking algorithm tries to assign values to all variables such that no constraints are violated. It selects an unassigned variable and tries all possible values in its domain. If an assignment does not lead to a violation of constraints, it recursively proceeds with this partial solution. If at any point a constraint is </w:t>
-      </w:r>
-      <w:r>
-        <w:lastRenderedPageBreak/>
-        <w:t>violated, it backtracks and tries another value until all variables are assigned or no solutions are possible.</w:t>
+        <w:t>Algorithm Explanation: The backtracking algorithm tries to assign values to all variables such that no constraints are violated. It selects an unassigned variable and tries all possible values in its domain. If an assignment does not lead to a violation of constraints, it recursively proceeds with this partial solution. If at any point a constraint is violated, it backtracks and tries another value until all variables are assigned or no solutions are possible.</w:t>
       </w:r>
     </w:p>
     <w:p>
@@ -5077,6 +5061,7 @@
       </w:r>
       <w:proofErr w:type="spellStart"/>
       <w:r>
+        <w:lastRenderedPageBreak/>
         <w:t>Select_Unassigned_Variables</w:t>
       </w:r>
       <w:proofErr w:type="spellEnd"/>
@@ -5087,8 +5072,14 @@
     <w:p>
       <w:pPr>
         <w:pStyle w:val="Heading4"/>
-      </w:pPr>
-      <w:r>
+        <w:rPr>
+          <w:rFonts w:cs="Fira Code"/>
+        </w:rPr>
+      </w:pPr>
+      <w:r>
+        <w:rPr>
+          <w:rFonts w:cs="Fira Code"/>
+        </w:rPr>
         <w:t>AC3Solver</w:t>
       </w:r>
     </w:p>
@@ -5271,7 +5262,6 @@
       <w:proofErr w:type="spellStart"/>
       <w:proofErr w:type="gramStart"/>
       <w:r>
-        <w:lastRenderedPageBreak/>
         <w:t>isComplete</w:t>
       </w:r>
       <w:proofErr w:type="spellEnd"/>
@@ -5320,7 +5310,11 @@
       </w:r>
       <w:proofErr w:type="spellEnd"/>
       <w:r>
-        <w:t>. The algorithm iteratively selects an arc from a queue and revises the domain of Xi. If a value is removed from Xi’s domain, then all neighbors of Xi are added back to the queue to check for consistency again.</w:t>
+        <w:t xml:space="preserve">. The algorithm iteratively selects an arc from a queue and revises the domain of Xi. If a value is removed from Xi’s domain, then all </w:t>
+      </w:r>
+      <w:r>
+        <w:lastRenderedPageBreak/>
+        <w:t>neighbors of Xi are added back to the queue to check for consistency again.</w:t>
       </w:r>
     </w:p>
     <w:p>
@@ -5378,8 +5372,14 @@
     <w:p>
       <w:pPr>
         <w:pStyle w:val="Heading4"/>
-      </w:pPr>
-      <w:r>
+        <w:rPr>
+          <w:rFonts w:cs="Fira Code"/>
+        </w:rPr>
+      </w:pPr>
+      <w:r>
+        <w:rPr>
+          <w:rFonts w:cs="Fira Code"/>
+        </w:rPr>
         <w:t>util</w:t>
       </w:r>
     </w:p>
@@ -5429,7 +5429,6 @@
       <w:pPr>
         <w:ind w:left="720"/>
         <w:rPr>
-          <w:rFonts w:asciiTheme="minorHAnsi" w:hAnsiTheme="minorHAnsi"/>
           <w:lang w:val="vi-VN"/>
         </w:rPr>
       </w:pPr>
@@ -5445,9 +5444,15 @@
     <w:p>
       <w:pPr>
         <w:pStyle w:val="Heading3"/>
+        <w:rPr>
+          <w:rFonts w:cs="Fira Code"/>
+        </w:rPr>
       </w:pPr>
       <w:bookmarkStart w:id="9" w:name="_Toc169209703"/>
       <w:r>
+        <w:rPr>
+          <w:rFonts w:cs="Fira Code"/>
+        </w:rPr>
         <w:t>Dependency and Association</w:t>
       </w:r>
       <w:bookmarkEnd w:id="9"/>
@@ -5557,11 +5562,1487 @@
         <w:pStyle w:val="Heading2"/>
         <w:rPr>
           <w:rFonts w:ascii="Fira Code" w:hAnsi="Fira Code" w:cs="Fira Code"/>
+          <w:lang w:val="vi-VN"/>
+        </w:rPr>
+      </w:pPr>
+      <w:bookmarkStart w:id="10" w:name="_Toc169209704"/>
+      <w:r>
+        <w:rPr>
+          <w:rFonts w:ascii="Fira Code" w:hAnsi="Fira Code" w:cs="Fira Code"/>
+          <w:lang w:val="vi-VN"/>
+        </w:rPr>
+        <w:t>Psuedo code</w:t>
+      </w:r>
+    </w:p>
+    <w:p>
+      <w:pPr>
+        <w:pStyle w:val="Heading3"/>
+        <w:rPr>
+          <w:rFonts w:cs="Fira Code"/>
+        </w:rPr>
+      </w:pPr>
+      <w:proofErr w:type="spellStart"/>
+      <w:r>
+        <w:rPr>
+          <w:rFonts w:cs="Fira Code"/>
+        </w:rPr>
+        <w:t>Backtring</w:t>
+      </w:r>
+      <w:proofErr w:type="spellEnd"/>
+      <w:r>
+        <w:rPr>
+          <w:rFonts w:cs="Fira Code"/>
+        </w:rPr>
+        <w:t xml:space="preserve"> + MRV</w:t>
+      </w:r>
+    </w:p>
+    <w:p>
+      <w:pPr>
+        <w:ind w:left="720"/>
+        <w:rPr>
+          <w:lang w:val="vi-VN"/>
+        </w:rPr>
+      </w:pPr>
+      <w:r>
+        <w:rPr>
+          <w:lang w:val="vi-VN"/>
+        </w:rPr>
+        <w:t>Input: csp (constraint satisfaction problem)</w:t>
+      </w:r>
+    </w:p>
+    <w:p>
+      <w:pPr>
+        <w:ind w:left="720"/>
+        <w:rPr>
+          <w:lang w:val="vi-VN"/>
+        </w:rPr>
+      </w:pPr>
+      <w:r>
+        <w:rPr>
+          <w:lang w:val="vi-VN"/>
+        </w:rPr>
+        <w:t>Output: assignment (solution to the problem)</w:t>
+      </w:r>
+    </w:p>
+    <w:p>
+      <w:pPr>
+        <w:ind w:left="720"/>
+        <w:rPr>
+          <w:lang w:val="vi-VN"/>
+        </w:rPr>
+      </w:pPr>
+    </w:p>
+    <w:p>
+      <w:pPr>
+        <w:ind w:left="720"/>
+        <w:rPr>
+          <w:lang w:val="vi-VN"/>
+        </w:rPr>
+      </w:pPr>
+      <w:r>
+        <w:t xml:space="preserve">1. </w:t>
+      </w:r>
+      <w:r>
+        <w:rPr>
+          <w:lang w:val="vi-VN"/>
+        </w:rPr>
+        <w:t xml:space="preserve"> Function Initialize(csp)</w:t>
+      </w:r>
+    </w:p>
+    <w:p>
+      <w:pPr>
+        <w:ind w:left="720"/>
+        <w:rPr>
+          <w:lang w:val="vi-VN"/>
+        </w:rPr>
+      </w:pPr>
+      <w:r>
+        <w:rPr>
+          <w:lang w:val="vi-VN"/>
+        </w:rPr>
+        <w:t xml:space="preserve">   - csp &lt;- csp</w:t>
+      </w:r>
+    </w:p>
+    <w:p>
+      <w:pPr>
+        <w:ind w:left="720"/>
+        <w:rPr>
+          <w:lang w:val="vi-VN"/>
+        </w:rPr>
+      </w:pPr>
+      <w:r>
+        <w:rPr>
+          <w:lang w:val="vi-VN"/>
+        </w:rPr>
+        <w:t xml:space="preserve">   - assignment &lt;- {}</w:t>
+      </w:r>
+    </w:p>
+    <w:p>
+      <w:pPr>
+        <w:ind w:left="720"/>
+        <w:rPr>
+          <w:lang w:val="vi-VN"/>
+        </w:rPr>
+      </w:pPr>
+    </w:p>
+    <w:p>
+      <w:pPr>
+        <w:ind w:left="720"/>
+        <w:rPr>
+          <w:lang w:val="vi-VN"/>
+        </w:rPr>
+      </w:pPr>
+      <w:r>
+        <w:t>2.</w:t>
+      </w:r>
+      <w:r>
+        <w:rPr>
+          <w:lang w:val="vi-VN"/>
+        </w:rPr>
+        <w:t xml:space="preserve"> Function Backtracking_Search(csp_instance)</w:t>
+      </w:r>
+    </w:p>
+    <w:p>
+      <w:pPr>
+        <w:ind w:left="720"/>
+        <w:rPr>
+          <w:lang w:val="vi-VN"/>
+        </w:rPr>
+      </w:pPr>
+      <w:r>
+        <w:rPr>
+          <w:lang w:val="vi-VN"/>
+        </w:rPr>
+        <w:t xml:space="preserve">   - csp &lt;- csp_instance</w:t>
+      </w:r>
+    </w:p>
+    <w:p>
+      <w:pPr>
+        <w:ind w:left="720"/>
+        <w:rPr>
+          <w:lang w:val="vi-VN"/>
+        </w:rPr>
+      </w:pPr>
+      <w:r>
+        <w:rPr>
+          <w:lang w:val="vi-VN"/>
+        </w:rPr>
+        <w:t xml:space="preserve">   - return Recursive_Backtracking()</w:t>
+      </w:r>
+    </w:p>
+    <w:p>
+      <w:pPr>
+        <w:ind w:left="720"/>
+        <w:rPr>
+          <w:lang w:val="vi-VN"/>
+        </w:rPr>
+      </w:pPr>
+    </w:p>
+    <w:p>
+      <w:pPr>
+        <w:ind w:left="720"/>
+        <w:rPr>
+          <w:lang w:val="vi-VN"/>
+        </w:rPr>
+      </w:pPr>
+      <w:r>
+        <w:rPr>
+          <w:lang w:val="vi-VN"/>
+        </w:rPr>
+        <w:t>3. Function Recursive_Backtracking()</w:t>
+      </w:r>
+    </w:p>
+    <w:p>
+      <w:pPr>
+        <w:ind w:left="720"/>
+        <w:rPr>
+          <w:lang w:val="vi-VN"/>
+        </w:rPr>
+      </w:pPr>
+      <w:r>
+        <w:rPr>
+          <w:lang w:val="vi-VN"/>
+        </w:rPr>
+        <w:t xml:space="preserve">   - if assignment is complete</w:t>
+      </w:r>
+    </w:p>
+    <w:p>
+      <w:pPr>
+        <w:ind w:left="720"/>
+        <w:rPr>
+          <w:lang w:val="vi-VN"/>
+        </w:rPr>
+      </w:pPr>
+      <w:r>
+        <w:rPr>
+          <w:lang w:val="vi-VN"/>
+        </w:rPr>
+        <w:t xml:space="preserve">     - return assignment</w:t>
+      </w:r>
+    </w:p>
+    <w:p>
+      <w:pPr>
+        <w:ind w:left="720"/>
+        <w:rPr>
+          <w:lang w:val="vi-VN"/>
+        </w:rPr>
+      </w:pPr>
+      <w:r>
+        <w:rPr>
+          <w:lang w:val="vi-VN"/>
+        </w:rPr>
+        <w:t xml:space="preserve">   - var &lt;- Select_Unassigned_Variables()</w:t>
+      </w:r>
+    </w:p>
+    <w:p>
+      <w:pPr>
+        <w:ind w:left="720"/>
+        <w:rPr>
+          <w:lang w:val="vi-VN"/>
+        </w:rPr>
+      </w:pPr>
+      <w:r>
+        <w:rPr>
+          <w:lang w:val="vi-VN"/>
+        </w:rPr>
+        <w:t xml:space="preserve">   - domain &lt;- copy of csp.values</w:t>
+      </w:r>
+    </w:p>
+    <w:p>
+      <w:pPr>
+        <w:ind w:left="720"/>
+        <w:rPr>
+          <w:lang w:val="vi-VN"/>
+        </w:rPr>
+      </w:pPr>
+      <w:r>
+        <w:rPr>
+          <w:lang w:val="vi-VN"/>
+        </w:rPr>
+        <w:t xml:space="preserve">   - for each value in csp.values[var]</w:t>
+      </w:r>
+    </w:p>
+    <w:p>
+      <w:pPr>
+        <w:ind w:left="720"/>
+        <w:rPr>
+          <w:lang w:val="vi-VN"/>
+        </w:rPr>
+      </w:pPr>
+      <w:r>
+        <w:rPr>
+          <w:lang w:val="vi-VN"/>
+        </w:rPr>
+        <w:t xml:space="preserve">     - if value is consistent with assignment</w:t>
+      </w:r>
+    </w:p>
+    <w:p>
+      <w:pPr>
+        <w:ind w:left="720"/>
+        <w:rPr>
+          <w:lang w:val="vi-VN"/>
+        </w:rPr>
+      </w:pPr>
+      <w:r>
+        <w:rPr>
+          <w:lang w:val="vi-VN"/>
+        </w:rPr>
+        <w:t xml:space="preserve">       - add var=value to assignment</w:t>
+      </w:r>
+    </w:p>
+    <w:p>
+      <w:pPr>
+        <w:ind w:left="720"/>
+        <w:rPr>
+          <w:lang w:val="vi-VN"/>
+        </w:rPr>
+      </w:pPr>
+      <w:r>
+        <w:rPr>
+          <w:lang w:val="vi-VN"/>
+        </w:rPr>
+        <w:t xml:space="preserve">       - inferences &lt;- Inference(inferences, var, value)</w:t>
+      </w:r>
+    </w:p>
+    <w:p>
+      <w:pPr>
+        <w:ind w:left="720"/>
+        <w:rPr>
+          <w:lang w:val="vi-VN"/>
+        </w:rPr>
+      </w:pPr>
+      <w:r>
+        <w:rPr>
+          <w:lang w:val="vi-VN"/>
+        </w:rPr>
+        <w:t xml:space="preserve">       - if inferences != "FAILURE"</w:t>
+      </w:r>
+    </w:p>
+    <w:p>
+      <w:pPr>
+        <w:ind w:left="720"/>
+        <w:rPr>
+          <w:lang w:val="vi-VN"/>
+        </w:rPr>
+      </w:pPr>
+      <w:r>
+        <w:rPr>
+          <w:lang w:val="vi-VN"/>
+        </w:rPr>
+        <w:t xml:space="preserve">         - result &lt;- Recursive_Backtracking()</w:t>
+      </w:r>
+    </w:p>
+    <w:p>
+      <w:pPr>
+        <w:ind w:left="720"/>
+        <w:rPr>
+          <w:lang w:val="vi-VN"/>
+        </w:rPr>
+      </w:pPr>
+      <w:r>
+        <w:rPr>
+          <w:lang w:val="vi-VN"/>
+        </w:rPr>
+        <w:t xml:space="preserve">         - if result != "FAILURE"</w:t>
+      </w:r>
+    </w:p>
+    <w:p>
+      <w:pPr>
+        <w:ind w:left="720"/>
+        <w:rPr>
+          <w:lang w:val="vi-VN"/>
+        </w:rPr>
+      </w:pPr>
+      <w:r>
+        <w:rPr>
+          <w:lang w:val="vi-VN"/>
+        </w:rPr>
+        <w:t xml:space="preserve">           - return result</w:t>
+      </w:r>
+    </w:p>
+    <w:p>
+      <w:pPr>
+        <w:ind w:left="720"/>
+        <w:rPr>
+          <w:lang w:val="vi-VN"/>
+        </w:rPr>
+      </w:pPr>
+      <w:r>
+        <w:rPr>
+          <w:lang w:val="vi-VN"/>
+        </w:rPr>
+        <w:t xml:space="preserve">       - remove var from assignment</w:t>
+      </w:r>
+    </w:p>
+    <w:p>
+      <w:pPr>
+        <w:ind w:left="720"/>
+        <w:rPr>
+          <w:lang w:val="vi-VN"/>
+        </w:rPr>
+      </w:pPr>
+      <w:r>
+        <w:rPr>
+          <w:lang w:val="vi-VN"/>
+        </w:rPr>
+        <w:t xml:space="preserve">       - update csp.values with domain</w:t>
+      </w:r>
+    </w:p>
+    <w:p>
+      <w:pPr>
+        <w:ind w:left="720"/>
+        <w:rPr>
+          <w:lang w:val="vi-VN"/>
+        </w:rPr>
+      </w:pPr>
+      <w:r>
+        <w:rPr>
+          <w:lang w:val="vi-VN"/>
+        </w:rPr>
+        <w:t xml:space="preserve">   - return "FAILURE"</w:t>
+      </w:r>
+    </w:p>
+    <w:p>
+      <w:pPr>
+        <w:ind w:left="720"/>
+        <w:rPr>
+          <w:lang w:val="vi-VN"/>
+        </w:rPr>
+      </w:pPr>
+    </w:p>
+    <w:p>
+      <w:pPr>
+        <w:ind w:left="720"/>
+        <w:rPr>
+          <w:lang w:val="vi-VN"/>
+        </w:rPr>
+      </w:pPr>
+      <w:r>
+        <w:rPr>
+          <w:lang w:val="vi-VN"/>
+        </w:rPr>
+        <w:t>4. Function Inference(inferences, var, value)</w:t>
+      </w:r>
+    </w:p>
+    <w:p>
+      <w:pPr>
+        <w:ind w:left="720"/>
+        <w:rPr>
+          <w:lang w:val="vi-VN"/>
+        </w:rPr>
+      </w:pPr>
+      <w:r>
+        <w:rPr>
+          <w:lang w:val="vi-VN"/>
+        </w:rPr>
+        <w:t xml:space="preserve">   - add var=value to inferences</w:t>
+      </w:r>
+    </w:p>
+    <w:p>
+      <w:pPr>
+        <w:ind w:left="720"/>
+        <w:rPr>
+          <w:lang w:val="vi-VN"/>
+        </w:rPr>
+      </w:pPr>
+      <w:r>
+        <w:rPr>
+          <w:lang w:val="vi-VN"/>
+        </w:rPr>
+        <w:t xml:space="preserve">   - for each neighbor of var</w:t>
+      </w:r>
+    </w:p>
+    <w:p>
+      <w:pPr>
+        <w:ind w:left="720"/>
+        <w:rPr>
+          <w:lang w:val="vi-VN"/>
+        </w:rPr>
+      </w:pPr>
+      <w:r>
+        <w:rPr>
+          <w:lang w:val="vi-VN"/>
+        </w:rPr>
+        <w:t xml:space="preserve">     - if neighbor not in assignment and value in csp.values[neighbor]</w:t>
+      </w:r>
+    </w:p>
+    <w:p>
+      <w:pPr>
+        <w:ind w:left="720"/>
+        <w:rPr>
+          <w:lang w:val="vi-VN"/>
+        </w:rPr>
+      </w:pPr>
+      <w:r>
+        <w:rPr>
+          <w:lang w:val="vi-VN"/>
+        </w:rPr>
+        <w:t xml:space="preserve">       - if csp.values[neighbor] has only one value</w:t>
+      </w:r>
+    </w:p>
+    <w:p>
+      <w:pPr>
+        <w:ind w:left="720"/>
+        <w:rPr>
+          <w:lang w:val="vi-VN"/>
+        </w:rPr>
+      </w:pPr>
+      <w:r>
+        <w:rPr>
+          <w:lang w:val="vi-VN"/>
+        </w:rPr>
+        <w:t xml:space="preserve">         - return "FAILURE"</w:t>
+      </w:r>
+    </w:p>
+    <w:p>
+      <w:pPr>
+        <w:ind w:left="720"/>
+        <w:rPr>
+          <w:lang w:val="vi-VN"/>
+        </w:rPr>
+      </w:pPr>
+      <w:r>
+        <w:rPr>
+          <w:lang w:val="vi-VN"/>
+        </w:rPr>
+        <w:t xml:space="preserve">       - remaining &lt;- csp.values[neighbor] without value</w:t>
+      </w:r>
+    </w:p>
+    <w:p>
+      <w:pPr>
+        <w:ind w:left="720"/>
+        <w:rPr>
+          <w:lang w:val="vi-VN"/>
+        </w:rPr>
+      </w:pPr>
+      <w:r>
+        <w:rPr>
+          <w:lang w:val="vi-VN"/>
+        </w:rPr>
+        <w:t xml:space="preserve">       - if remaining has only one value</w:t>
+      </w:r>
+    </w:p>
+    <w:p>
+      <w:pPr>
+        <w:ind w:left="720"/>
+        <w:rPr>
+          <w:lang w:val="vi-VN"/>
+        </w:rPr>
+      </w:pPr>
+      <w:r>
+        <w:rPr>
+          <w:lang w:val="vi-VN"/>
+        </w:rPr>
+        <w:t xml:space="preserve">         - flag &lt;- Inference(inferences, neighbor, remaining)</w:t>
+      </w:r>
+    </w:p>
+    <w:p>
+      <w:pPr>
+        <w:ind w:left="720"/>
+        <w:rPr>
+          <w:lang w:val="vi-VN"/>
+        </w:rPr>
+      </w:pPr>
+      <w:r>
+        <w:rPr>
+          <w:lang w:val="vi-VN"/>
+        </w:rPr>
+        <w:t xml:space="preserve">         - if flag == "FAILURE"</w:t>
+      </w:r>
+    </w:p>
+    <w:p>
+      <w:pPr>
+        <w:ind w:left="720"/>
+        <w:rPr>
+          <w:lang w:val="vi-VN"/>
+        </w:rPr>
+      </w:pPr>
+      <w:r>
+        <w:rPr>
+          <w:lang w:val="vi-VN"/>
+        </w:rPr>
+        <w:t xml:space="preserve">           - return "FAILURE"</w:t>
+      </w:r>
+    </w:p>
+    <w:p>
+      <w:pPr>
+        <w:ind w:left="720"/>
+        <w:rPr>
+          <w:lang w:val="vi-VN"/>
+        </w:rPr>
+      </w:pPr>
+      <w:r>
+        <w:rPr>
+          <w:lang w:val="vi-VN"/>
+        </w:rPr>
+        <w:lastRenderedPageBreak/>
+        <w:t xml:space="preserve">   - return inferences</w:t>
+      </w:r>
+    </w:p>
+    <w:p>
+      <w:pPr>
+        <w:ind w:left="720"/>
+        <w:rPr>
+          <w:lang w:val="vi-VN"/>
+        </w:rPr>
+      </w:pPr>
+    </w:p>
+    <w:p>
+      <w:pPr>
+        <w:ind w:left="720"/>
+        <w:rPr>
+          <w:lang w:val="vi-VN"/>
+        </w:rPr>
+      </w:pPr>
+      <w:r>
+        <w:rPr>
+          <w:lang w:val="vi-VN"/>
+        </w:rPr>
+        <w:t>5. Function Select_Unassigned_Variables()</w:t>
+      </w:r>
+    </w:p>
+    <w:p>
+      <w:pPr>
+        <w:ind w:left="720"/>
+        <w:rPr>
+          <w:lang w:val="vi-VN"/>
+        </w:rPr>
+      </w:pPr>
+      <w:r>
+        <w:rPr>
+          <w:lang w:val="vi-VN"/>
+        </w:rPr>
+        <w:t xml:space="preserve">   - unassigned_variables &lt;- dictionary of (variable, length of csp.values[variable]) for each variable not in assignment</w:t>
+      </w:r>
+    </w:p>
+    <w:p>
+      <w:pPr>
+        <w:ind w:left="720"/>
+        <w:rPr>
+          <w:lang w:val="vi-VN"/>
+        </w:rPr>
+      </w:pPr>
+      <w:r>
+        <w:rPr>
+          <w:lang w:val="vi-VN"/>
+        </w:rPr>
+        <w:t xml:space="preserve">   - mrv &lt;- variable with minimum value in unassigned_variables</w:t>
+      </w:r>
+    </w:p>
+    <w:p>
+      <w:pPr>
+        <w:ind w:left="720"/>
+        <w:rPr>
+          <w:lang w:val="vi-VN"/>
+        </w:rPr>
+      </w:pPr>
+      <w:r>
+        <w:rPr>
+          <w:lang w:val="vi-VN"/>
+        </w:rPr>
+        <w:t xml:space="preserve">   - return mrv</w:t>
+      </w:r>
+    </w:p>
+    <w:p>
+      <w:pPr>
+        <w:ind w:left="720"/>
+        <w:rPr>
+          <w:lang w:val="vi-VN"/>
+        </w:rPr>
+      </w:pPr>
+    </w:p>
+    <w:p>
+      <w:pPr>
+        <w:ind w:left="720"/>
+        <w:rPr>
+          <w:lang w:val="vi-VN"/>
+        </w:rPr>
+      </w:pPr>
+      <w:r>
+        <w:rPr>
+          <w:lang w:val="vi-VN"/>
+        </w:rPr>
+        <w:t>6. Function isComplete()</w:t>
+      </w:r>
+    </w:p>
+    <w:p>
+      <w:pPr>
+        <w:ind w:left="720"/>
+        <w:rPr>
+          <w:lang w:val="vi-VN"/>
+        </w:rPr>
+      </w:pPr>
+      <w:r>
+        <w:rPr>
+          <w:lang w:val="vi-VN"/>
+        </w:rPr>
+        <w:t xml:space="preserve">   - return if set of assignment keys is equal to set of squares</w:t>
+      </w:r>
+    </w:p>
+    <w:p>
+      <w:pPr>
+        <w:ind w:left="720"/>
+        <w:rPr>
+          <w:lang w:val="vi-VN"/>
+        </w:rPr>
+      </w:pPr>
+    </w:p>
+    <w:p>
+      <w:pPr>
+        <w:ind w:left="720"/>
+        <w:rPr>
+          <w:lang w:val="vi-VN"/>
+        </w:rPr>
+      </w:pPr>
+      <w:r>
+        <w:rPr>
+          <w:lang w:val="vi-VN"/>
+        </w:rPr>
+        <w:t>7. Function isConsistent(var, value)</w:t>
+      </w:r>
+    </w:p>
+    <w:p>
+      <w:pPr>
+        <w:ind w:left="720"/>
+        <w:rPr>
+          <w:lang w:val="vi-VN"/>
+        </w:rPr>
+      </w:pPr>
+      <w:r>
+        <w:rPr>
+          <w:lang w:val="vi-VN"/>
+        </w:rPr>
+        <w:t xml:space="preserve">   - for each neighbor of var</w:t>
+      </w:r>
+    </w:p>
+    <w:p>
+      <w:pPr>
+        <w:ind w:left="720"/>
+        <w:rPr>
+          <w:lang w:val="vi-VN"/>
+        </w:rPr>
+      </w:pPr>
+      <w:r>
+        <w:rPr>
+          <w:lang w:val="vi-VN"/>
+        </w:rPr>
+        <w:t xml:space="preserve">     - if neighbor in assignment and assignment[neighbor] == value</w:t>
+      </w:r>
+    </w:p>
+    <w:p>
+      <w:pPr>
+        <w:ind w:left="720"/>
+        <w:rPr>
+          <w:lang w:val="vi-VN"/>
+        </w:rPr>
+      </w:pPr>
+      <w:r>
+        <w:rPr>
+          <w:lang w:val="vi-VN"/>
+        </w:rPr>
+        <w:t xml:space="preserve">       - return False</w:t>
+      </w:r>
+    </w:p>
+    <w:p>
+      <w:pPr>
+        <w:ind w:left="720"/>
+        <w:rPr>
+          <w:lang w:val="vi-VN"/>
+        </w:rPr>
+      </w:pPr>
+      <w:r>
+        <w:rPr>
+          <w:lang w:val="vi-VN"/>
+        </w:rPr>
+        <w:t xml:space="preserve">   - return True</w:t>
+      </w:r>
+    </w:p>
+    <w:p>
+      <w:pPr>
+        <w:ind w:left="720"/>
+        <w:rPr>
+          <w:lang w:val="vi-VN"/>
+        </w:rPr>
+      </w:pPr>
+    </w:p>
+    <w:p>
+      <w:pPr>
+        <w:ind w:left="720"/>
+        <w:rPr>
+          <w:lang w:val="vi-VN"/>
+        </w:rPr>
+      </w:pPr>
+      <w:r>
+        <w:rPr>
+          <w:lang w:val="vi-VN"/>
+        </w:rPr>
+        <w:t>8. Function write(values)</w:t>
+      </w:r>
+    </w:p>
+    <w:p>
+      <w:pPr>
+        <w:ind w:left="720"/>
+        <w:rPr>
+          <w:lang w:val="vi-VN"/>
+        </w:rPr>
+      </w:pPr>
+      <w:r>
+        <w:rPr>
+          <w:lang w:val="vi-VN"/>
+        </w:rPr>
+        <w:t xml:space="preserve">   - output &lt;- empty string</w:t>
+      </w:r>
+    </w:p>
+    <w:p>
+      <w:pPr>
+        <w:ind w:left="720"/>
+        <w:rPr>
+          <w:lang w:val="vi-VN"/>
+        </w:rPr>
+      </w:pPr>
+      <w:r>
+        <w:rPr>
+          <w:lang w:val="vi-VN"/>
+        </w:rPr>
+        <w:t xml:space="preserve">   - for each variable in squares</w:t>
+      </w:r>
+    </w:p>
+    <w:p>
+      <w:pPr>
+        <w:ind w:left="720"/>
+        <w:rPr>
+          <w:lang w:val="vi-VN"/>
+        </w:rPr>
+      </w:pPr>
+      <w:r>
+        <w:rPr>
+          <w:lang w:val="vi-VN"/>
+        </w:rPr>
+        <w:t xml:space="preserve">     - append values[variable] to output</w:t>
+      </w:r>
+    </w:p>
+    <w:p>
+      <w:pPr>
+        <w:ind w:left="720"/>
+        <w:rPr>
+          <w:lang w:val="vi-VN"/>
+        </w:rPr>
+      </w:pPr>
+      <w:r>
+        <w:rPr>
+          <w:lang w:val="vi-VN"/>
+        </w:rPr>
+        <w:t xml:space="preserve">   - return output</w:t>
+      </w:r>
+    </w:p>
+    <w:p>
+      <w:pPr>
+        <w:pStyle w:val="Heading3"/>
+        <w:rPr>
+          <w:rFonts w:cs="Fira Code"/>
+          <w:lang w:val="vi-VN"/>
+        </w:rPr>
+      </w:pPr>
+      <w:r>
+        <w:rPr>
+          <w:rFonts w:cs="Fira Code"/>
+          <w:lang w:val="vi-VN"/>
+        </w:rPr>
+        <w:t>AC3</w:t>
+      </w:r>
+    </w:p>
+    <w:p>
+      <w:pPr>
+        <w:ind w:left="720"/>
+        <w:rPr>
+          <w:lang w:val="vi-VN"/>
+        </w:rPr>
+      </w:pPr>
+      <w:r>
+        <w:rPr>
+          <w:lang w:val="vi-VN"/>
+        </w:rPr>
+        <w:t>Input: csp (constraint satisfaction problem)</w:t>
+      </w:r>
+    </w:p>
+    <w:p>
+      <w:pPr>
+        <w:ind w:left="720"/>
+        <w:rPr>
+          <w:lang w:val="vi-VN"/>
+        </w:rPr>
+      </w:pPr>
+      <w:r>
+        <w:rPr>
+          <w:lang w:val="vi-VN"/>
+        </w:rPr>
+        <w:t>Output: True if assignment is complete, False otherwise</w:t>
+      </w:r>
+    </w:p>
+    <w:p>
+      <w:pPr>
+        <w:ind w:left="720"/>
+        <w:rPr>
+          <w:lang w:val="vi-VN"/>
+        </w:rPr>
+      </w:pPr>
+    </w:p>
+    <w:p>
+      <w:pPr>
+        <w:ind w:left="720"/>
+        <w:rPr>
+          <w:lang w:val="vi-VN"/>
+        </w:rPr>
+      </w:pPr>
+      <w:r>
+        <w:rPr>
+          <w:lang w:val="vi-VN"/>
+        </w:rPr>
+        <w:t>1. Function Initialize(csp)</w:t>
+      </w:r>
+    </w:p>
+    <w:p>
+      <w:pPr>
+        <w:ind w:left="720"/>
+        <w:rPr>
+          <w:lang w:val="vi-VN"/>
+        </w:rPr>
+      </w:pPr>
+      <w:r>
+        <w:rPr>
+          <w:lang w:val="vi-VN"/>
+        </w:rPr>
+        <w:t xml:space="preserve">   - csp &lt;- csp</w:t>
+      </w:r>
+    </w:p>
+    <w:p>
+      <w:pPr>
+        <w:ind w:left="720"/>
+        <w:rPr>
+          <w:lang w:val="vi-VN"/>
+        </w:rPr>
+      </w:pPr>
+    </w:p>
+    <w:p>
+      <w:pPr>
+        <w:ind w:left="720"/>
+        <w:rPr>
+          <w:lang w:val="vi-VN"/>
+        </w:rPr>
+      </w:pPr>
+      <w:r>
+        <w:rPr>
+          <w:lang w:val="vi-VN"/>
+        </w:rPr>
+        <w:t>2. Function AC3()</w:t>
+      </w:r>
+    </w:p>
+    <w:p>
+      <w:pPr>
+        <w:ind w:left="720"/>
+        <w:rPr>
+          <w:lang w:val="vi-VN"/>
+        </w:rPr>
+      </w:pPr>
+      <w:r>
+        <w:rPr>
+          <w:lang w:val="vi-VN"/>
+        </w:rPr>
+        <w:t xml:space="preserve">   - Initialize queue q</w:t>
+      </w:r>
+    </w:p>
+    <w:p>
+      <w:pPr>
+        <w:ind w:left="720"/>
+        <w:rPr>
+          <w:lang w:val="vi-VN"/>
+        </w:rPr>
+      </w:pPr>
+      <w:r>
+        <w:rPr>
+          <w:lang w:val="vi-VN"/>
+        </w:rPr>
+        <w:t xml:space="preserve">   - For each variable Xi in csp.variables</w:t>
+      </w:r>
+    </w:p>
+    <w:p>
+      <w:pPr>
+        <w:ind w:left="720"/>
+        <w:rPr>
+          <w:lang w:val="vi-VN"/>
+        </w:rPr>
+      </w:pPr>
+      <w:r>
+        <w:rPr>
+          <w:lang w:val="vi-VN"/>
+        </w:rPr>
+        <w:t xml:space="preserve">     - For each peer Xj of Xi in csp.peers[Xi]</w:t>
+      </w:r>
+    </w:p>
+    <w:p>
+      <w:pPr>
+        <w:ind w:left="720"/>
+        <w:rPr>
+          <w:lang w:val="vi-VN"/>
+        </w:rPr>
+      </w:pPr>
+      <w:r>
+        <w:rPr>
+          <w:lang w:val="vi-VN"/>
+        </w:rPr>
+        <w:t xml:space="preserve">       - Add (Xi, Xj) to queue q</w:t>
+      </w:r>
+    </w:p>
+    <w:p>
+      <w:pPr>
+        <w:ind w:left="720"/>
+        <w:rPr>
+          <w:lang w:val="vi-VN"/>
+        </w:rPr>
+      </w:pPr>
+      <w:r>
+        <w:rPr>
+          <w:lang w:val="vi-VN"/>
+        </w:rPr>
+        <w:t xml:space="preserve">   - While q is not empty</w:t>
+      </w:r>
+    </w:p>
+    <w:p>
+      <w:pPr>
+        <w:ind w:left="720"/>
+        <w:rPr>
+          <w:lang w:val="vi-VN"/>
+        </w:rPr>
+      </w:pPr>
+      <w:r>
+        <w:rPr>
+          <w:lang w:val="vi-VN"/>
+        </w:rPr>
+        <w:t xml:space="preserve">     - (Xi, Xj) &lt;- first element of q</w:t>
+      </w:r>
+    </w:p>
+    <w:p>
+      <w:pPr>
+        <w:ind w:left="720"/>
+        <w:rPr>
+          <w:lang w:val="vi-VN"/>
+        </w:rPr>
+      </w:pPr>
+      <w:r>
+        <w:rPr>
+          <w:lang w:val="vi-VN"/>
+        </w:rPr>
+        <w:t xml:space="preserve">     - Remove first element from q</w:t>
+      </w:r>
+    </w:p>
+    <w:p>
+      <w:pPr>
+        <w:ind w:left="720"/>
+        <w:rPr>
+          <w:lang w:val="vi-VN"/>
+        </w:rPr>
+      </w:pPr>
+      <w:r>
+        <w:rPr>
+          <w:lang w:val="vi-VN"/>
+        </w:rPr>
+        <w:t xml:space="preserve">     - If Revise(Xi, Xj) is true</w:t>
+      </w:r>
+    </w:p>
+    <w:p>
+      <w:pPr>
+        <w:ind w:left="720"/>
+        <w:rPr>
+          <w:lang w:val="vi-VN"/>
+        </w:rPr>
+      </w:pPr>
+      <w:r>
+        <w:rPr>
+          <w:lang w:val="vi-VN"/>
+        </w:rPr>
+        <w:t xml:space="preserve">       - If the length of csp.values[Xi] is 0</w:t>
+      </w:r>
+    </w:p>
+    <w:p>
+      <w:pPr>
+        <w:ind w:left="720"/>
+        <w:rPr>
+          <w:lang w:val="vi-VN"/>
+        </w:rPr>
+      </w:pPr>
+      <w:r>
+        <w:rPr>
+          <w:lang w:val="vi-VN"/>
+        </w:rPr>
+        <w:t xml:space="preserve">         - Return False</w:t>
+      </w:r>
+    </w:p>
+    <w:p>
+      <w:pPr>
+        <w:ind w:left="720"/>
+        <w:rPr>
+          <w:lang w:val="vi-VN"/>
+        </w:rPr>
+      </w:pPr>
+      <w:r>
+        <w:rPr>
+          <w:lang w:val="vi-VN"/>
+        </w:rPr>
+        <w:t xml:space="preserve">       - For each Xk in (csp.peers[Xi] - set(Xj))</w:t>
+      </w:r>
+    </w:p>
+    <w:p>
+      <w:pPr>
+        <w:ind w:left="720"/>
+        <w:rPr>
+          <w:lang w:val="vi-VN"/>
+        </w:rPr>
+      </w:pPr>
+      <w:r>
+        <w:rPr>
+          <w:lang w:val="vi-VN"/>
+        </w:rPr>
+        <w:t xml:space="preserve">         - Add (Xk, Xi) to queue q</w:t>
+      </w:r>
+    </w:p>
+    <w:p>
+      <w:pPr>
+        <w:ind w:left="720"/>
+        <w:rPr>
+          <w:lang w:val="vi-VN"/>
+        </w:rPr>
+      </w:pPr>
+      <w:r>
+        <w:rPr>
+          <w:lang w:val="vi-VN"/>
+        </w:rPr>
+        <w:t xml:space="preserve">   - Return True</w:t>
+      </w:r>
+    </w:p>
+    <w:p>
+      <w:pPr>
+        <w:ind w:left="720"/>
+        <w:rPr>
+          <w:lang w:val="vi-VN"/>
+        </w:rPr>
+      </w:pPr>
+    </w:p>
+    <w:p>
+      <w:pPr>
+        <w:ind w:left="720"/>
+        <w:rPr>
+          <w:lang w:val="vi-VN"/>
+        </w:rPr>
+      </w:pPr>
+      <w:r>
+        <w:rPr>
+          <w:lang w:val="vi-VN"/>
+        </w:rPr>
+        <w:t>3. Function Revise(Xi, Xj)</w:t>
+      </w:r>
+    </w:p>
+    <w:p>
+      <w:pPr>
+        <w:ind w:left="720"/>
+        <w:rPr>
+          <w:lang w:val="vi-VN"/>
+        </w:rPr>
+      </w:pPr>
+      <w:r>
+        <w:rPr>
+          <w:lang w:val="vi-VN"/>
+        </w:rPr>
+        <w:t xml:space="preserve">   - revised &lt;- False</w:t>
+      </w:r>
+    </w:p>
+    <w:p>
+      <w:pPr>
+        <w:ind w:left="720"/>
+        <w:rPr>
+          <w:lang w:val="vi-VN"/>
+        </w:rPr>
+      </w:pPr>
+      <w:r>
+        <w:rPr>
+          <w:lang w:val="vi-VN"/>
+        </w:rPr>
+        <w:t xml:space="preserve">   - values &lt;- set of csp.values[Xi]</w:t>
+      </w:r>
+    </w:p>
+    <w:p>
+      <w:pPr>
+        <w:ind w:left="720"/>
+        <w:rPr>
+          <w:lang w:val="vi-VN"/>
+        </w:rPr>
+      </w:pPr>
+      <w:r>
+        <w:rPr>
+          <w:lang w:val="vi-VN"/>
+        </w:rPr>
+        <w:t xml:space="preserve">   - For each x in values</w:t>
+      </w:r>
+    </w:p>
+    <w:p>
+      <w:pPr>
+        <w:ind w:left="720"/>
+        <w:rPr>
+          <w:lang w:val="vi-VN"/>
+        </w:rPr>
+      </w:pPr>
+      <w:r>
+        <w:rPr>
+          <w:lang w:val="vi-VN"/>
+        </w:rPr>
+        <w:t xml:space="preserve">     - If isConsistent(x, Xi, Xj) is false</w:t>
+      </w:r>
+    </w:p>
+    <w:p>
+      <w:pPr>
+        <w:ind w:left="720"/>
+        <w:rPr>
+          <w:lang w:val="vi-VN"/>
+        </w:rPr>
+      </w:pPr>
+      <w:r>
+        <w:rPr>
+          <w:lang w:val="vi-VN"/>
+        </w:rPr>
+        <w:t xml:space="preserve">       - Remove x from csp.values[Xi]</w:t>
+      </w:r>
+    </w:p>
+    <w:p>
+      <w:pPr>
+        <w:ind w:left="720"/>
+        <w:rPr>
+          <w:lang w:val="vi-VN"/>
+        </w:rPr>
+      </w:pPr>
+      <w:r>
+        <w:rPr>
+          <w:lang w:val="vi-VN"/>
+        </w:rPr>
+        <w:t xml:space="preserve">       - revised &lt;- True</w:t>
+      </w:r>
+    </w:p>
+    <w:p>
+      <w:pPr>
+        <w:ind w:left="720"/>
+        <w:rPr>
+          <w:lang w:val="vi-VN"/>
+        </w:rPr>
+      </w:pPr>
+      <w:r>
+        <w:rPr>
+          <w:lang w:val="vi-VN"/>
+        </w:rPr>
+        <w:t xml:space="preserve">   - Return revised</w:t>
+      </w:r>
+    </w:p>
+    <w:p>
+      <w:pPr>
+        <w:ind w:left="720"/>
+        <w:rPr>
+          <w:lang w:val="vi-VN"/>
+        </w:rPr>
+      </w:pPr>
+    </w:p>
+    <w:p>
+      <w:pPr>
+        <w:ind w:left="720"/>
+        <w:rPr>
+          <w:lang w:val="vi-VN"/>
+        </w:rPr>
+      </w:pPr>
+      <w:r>
+        <w:rPr>
+          <w:lang w:val="vi-VN"/>
+        </w:rPr>
+        <w:t>4. Function isConsistent(x, Xi, Xj)</w:t>
+      </w:r>
+    </w:p>
+    <w:p>
+      <w:pPr>
+        <w:ind w:left="720"/>
+        <w:rPr>
+          <w:lang w:val="vi-VN"/>
+        </w:rPr>
+      </w:pPr>
+      <w:r>
+        <w:rPr>
+          <w:lang w:val="vi-VN"/>
+        </w:rPr>
+        <w:t xml:space="preserve">   - For each y in csp.values[Xj]</w:t>
+      </w:r>
+    </w:p>
+    <w:p>
+      <w:pPr>
+        <w:ind w:left="720"/>
+        <w:rPr>
+          <w:lang w:val="vi-VN"/>
+        </w:rPr>
+      </w:pPr>
+      <w:r>
+        <w:rPr>
+          <w:lang w:val="vi-VN"/>
+        </w:rPr>
+        <w:t xml:space="preserve">     - If Xj is a peer of Xi and y != x</w:t>
+      </w:r>
+    </w:p>
+    <w:p>
+      <w:pPr>
+        <w:ind w:left="720"/>
+        <w:rPr>
+          <w:lang w:val="vi-VN"/>
+        </w:rPr>
+      </w:pPr>
+      <w:r>
+        <w:rPr>
+          <w:lang w:val="vi-VN"/>
+        </w:rPr>
+        <w:t xml:space="preserve">       - Return True</w:t>
+      </w:r>
+    </w:p>
+    <w:p>
+      <w:pPr>
+        <w:ind w:left="720"/>
+        <w:rPr>
+          <w:lang w:val="vi-VN"/>
+        </w:rPr>
+      </w:pPr>
+      <w:r>
+        <w:rPr>
+          <w:lang w:val="vi-VN"/>
+        </w:rPr>
+        <w:lastRenderedPageBreak/>
+        <w:t xml:space="preserve">   - Return False</w:t>
+      </w:r>
+    </w:p>
+    <w:p>
+      <w:pPr>
+        <w:ind w:left="720"/>
+        <w:rPr>
+          <w:lang w:val="vi-VN"/>
+        </w:rPr>
+      </w:pPr>
+    </w:p>
+    <w:p>
+      <w:pPr>
+        <w:ind w:left="720"/>
+        <w:rPr>
+          <w:lang w:val="vi-VN"/>
+        </w:rPr>
+      </w:pPr>
+      <w:r>
+        <w:rPr>
+          <w:lang w:val="vi-VN"/>
+        </w:rPr>
+        <w:t>5. Function isComplete()</w:t>
+      </w:r>
+    </w:p>
+    <w:p>
+      <w:pPr>
+        <w:ind w:left="720"/>
+        <w:rPr>
+          <w:lang w:val="vi-VN"/>
+        </w:rPr>
+      </w:pPr>
+      <w:r>
+        <w:rPr>
+          <w:lang w:val="vi-VN"/>
+        </w:rPr>
+        <w:t xml:space="preserve">   - For each variable in squares</w:t>
+      </w:r>
+    </w:p>
+    <w:p>
+      <w:pPr>
+        <w:ind w:left="720"/>
+        <w:rPr>
+          <w:lang w:val="vi-VN"/>
+        </w:rPr>
+      </w:pPr>
+      <w:r>
+        <w:rPr>
+          <w:lang w:val="vi-VN"/>
+        </w:rPr>
+        <w:t xml:space="preserve">     - If the length of csp.values[variable] is more than 1</w:t>
+      </w:r>
+    </w:p>
+    <w:p>
+      <w:pPr>
+        <w:ind w:left="720"/>
+        <w:rPr>
+          <w:lang w:val="vi-VN"/>
+        </w:rPr>
+      </w:pPr>
+      <w:r>
+        <w:rPr>
+          <w:lang w:val="vi-VN"/>
+        </w:rPr>
+        <w:t xml:space="preserve">       - Return False</w:t>
+      </w:r>
+    </w:p>
+    <w:p>
+      <w:pPr>
+        <w:ind w:left="720"/>
+        <w:rPr>
+          <w:lang w:val="vi-VN"/>
+        </w:rPr>
+      </w:pPr>
+      <w:r>
+        <w:rPr>
+          <w:lang w:val="vi-VN"/>
+        </w:rPr>
+        <w:t xml:space="preserve">   - Return True</w:t>
+      </w:r>
+    </w:p>
+    <w:p>
+      <w:pPr>
+        <w:ind w:left="720"/>
+        <w:rPr>
+          <w:lang w:val="vi-VN"/>
+        </w:rPr>
+      </w:pPr>
+    </w:p>
+    <w:p>
+      <w:pPr>
+        <w:ind w:left="720"/>
+        <w:rPr>
+          <w:lang w:val="vi-VN"/>
+        </w:rPr>
+      </w:pPr>
+      <w:r>
+        <w:rPr>
+          <w:lang w:val="vi-VN"/>
+        </w:rPr>
+        <w:t>6. Function write(values)</w:t>
+      </w:r>
+    </w:p>
+    <w:p>
+      <w:pPr>
+        <w:ind w:left="720"/>
+        <w:rPr>
+          <w:lang w:val="vi-VN"/>
+        </w:rPr>
+      </w:pPr>
+      <w:r>
+        <w:rPr>
+          <w:lang w:val="vi-VN"/>
+        </w:rPr>
+        <w:t xml:space="preserve">   - output &lt;- empty string</w:t>
+      </w:r>
+    </w:p>
+    <w:p>
+      <w:pPr>
+        <w:ind w:left="720"/>
+        <w:rPr>
+          <w:lang w:val="vi-VN"/>
+        </w:rPr>
+      </w:pPr>
+      <w:r>
+        <w:rPr>
+          <w:lang w:val="vi-VN"/>
+        </w:rPr>
+        <w:t xml:space="preserve">   - For each variable in squares</w:t>
+      </w:r>
+    </w:p>
+    <w:p>
+      <w:pPr>
+        <w:ind w:left="720"/>
+        <w:rPr>
+          <w:lang w:val="vi-VN"/>
+        </w:rPr>
+      </w:pPr>
+      <w:r>
+        <w:rPr>
+          <w:lang w:val="vi-VN"/>
+        </w:rPr>
+        <w:t xml:space="preserve">     - Append values[variable] to output</w:t>
+      </w:r>
+    </w:p>
+    <w:p>
+      <w:pPr>
+        <w:ind w:left="720"/>
+        <w:rPr>
+          <w:lang w:val="vi-VN"/>
+        </w:rPr>
+      </w:pPr>
+      <w:r>
+        <w:rPr>
+          <w:lang w:val="vi-VN"/>
+        </w:rPr>
+        <w:t xml:space="preserve">   - Return output</w:t>
+      </w:r>
+    </w:p>
+    <w:p>
+      <w:pPr>
+        <w:pStyle w:val="Heading2"/>
+        <w:rPr>
+          <w:rFonts w:ascii="Fira Code" w:hAnsi="Fira Code" w:cs="Fira Code"/>
           <w:b/>
           <w:bCs/>
         </w:rPr>
       </w:pPr>
-      <w:bookmarkStart w:id="10" w:name="_Toc169209704"/>
       <w:r>
         <w:rPr>
           <w:rFonts w:ascii="Fira Code" w:hAnsi="Fira Code" w:cs="Fira Code"/>
@@ -5594,11 +7075,7 @@
         <w:jc w:val="both"/>
       </w:pPr>
       <w:r>
-        <w:t xml:space="preserve">Designing an intuitive and functional user interface was one of the most challenging aspects of this project. To address this, we decided to leverage the simplicity and </w:t>
-      </w:r>
-      <w:r>
-        <w:lastRenderedPageBreak/>
-        <w:t xml:space="preserve">versatility of the </w:t>
+        <w:t xml:space="preserve">Designing an intuitive and functional user interface was one of the most challenging aspects of this project. To address this, we decided to leverage the simplicity and versatility of the </w:t>
       </w:r>
       <w:proofErr w:type="spellStart"/>
       <w:r>
@@ -5627,7 +7104,6 @@
         <w:ind w:left="1440"/>
         <w:jc w:val="both"/>
         <w:rPr>
-          <w:rFonts w:asciiTheme="minorHAnsi" w:hAnsiTheme="minorHAnsi"/>
           <w:lang w:val="vi-VN"/>
         </w:rPr>
       </w:pPr>
@@ -5648,6 +7124,7 @@
         <w:rPr>
           <w:noProof/>
         </w:rPr>
+        <w:lastRenderedPageBreak/>
         <mc:AlternateContent>
           <mc:Choice Requires="wps">
             <w:drawing>
@@ -5789,7 +7266,7 @@
           <w:noProof/>
         </w:rPr>
         <w:drawing>
-          <wp:anchor distT="0" distB="0" distL="114300" distR="114300" simplePos="0" relativeHeight="251658240" behindDoc="0" locked="0" layoutInCell="1" allowOverlap="1" wp14:anchorId="4B581428" wp14:editId="3A100469">
+          <wp:anchor distT="0" distB="0" distL="114300" distR="114300" simplePos="0" relativeHeight="251658240" behindDoc="0" locked="0" layoutInCell="1" allowOverlap="1" wp14:anchorId="4B581428" wp14:editId="182B555A">
             <wp:simplePos x="0" y="0"/>
             <wp:positionH relativeFrom="column">
               <wp:posOffset>262255</wp:posOffset>
@@ -5866,7 +7343,6 @@
         <w:rPr>
           <w:noProof/>
         </w:rPr>
-        <w:lastRenderedPageBreak/>
         <w:drawing>
           <wp:anchor distT="0" distB="0" distL="114300" distR="114300" simplePos="0" relativeHeight="251660288" behindDoc="1" locked="0" layoutInCell="1" allowOverlap="1" wp14:anchorId="658F4C55" wp14:editId="4D5D4771">
             <wp:simplePos x="0" y="0"/>
@@ -6011,15 +7487,13 @@
     <w:p>
       <w:pPr>
         <w:rPr>
-          <w:rFonts w:asciiTheme="minorHAnsi" w:hAnsiTheme="minorHAnsi"/>
-          <w:lang w:val="vi-VN"/>
-        </w:rPr>
-      </w:pPr>
-    </w:p>
-    <w:p>
-      <w:pPr>
-        <w:rPr>
-          <w:rFonts w:asciiTheme="minorHAnsi" w:hAnsiTheme="minorHAnsi"/>
+          <w:lang w:val="vi-VN"/>
+        </w:rPr>
+      </w:pPr>
+    </w:p>
+    <w:p>
+      <w:pPr>
+        <w:rPr>
           <w:lang w:val="vi-VN"/>
         </w:rPr>
       </w:pPr>
@@ -6027,6 +7501,7 @@
         <w:rPr>
           <w:noProof/>
         </w:rPr>
+        <w:lastRenderedPageBreak/>
         <mc:AlternateContent>
           <mc:Choice Requires="wps">
             <w:drawing>
@@ -6197,7 +7672,7 @@
           <w:noProof/>
         </w:rPr>
         <w:drawing>
-          <wp:anchor distT="0" distB="0" distL="114300" distR="114300" simplePos="0" relativeHeight="251664384" behindDoc="0" locked="0" layoutInCell="1" allowOverlap="1" wp14:anchorId="5F5C1AD0" wp14:editId="7D44236D">
+          <wp:anchor distT="0" distB="0" distL="114300" distR="114300" simplePos="0" relativeHeight="251664384" behindDoc="0" locked="0" layoutInCell="1" allowOverlap="1" wp14:anchorId="5F5C1AD0" wp14:editId="5F854EC2">
             <wp:simplePos x="0" y="0"/>
             <wp:positionH relativeFrom="margin">
               <wp:align>right</wp:align>
@@ -6265,7 +7740,6 @@
     <w:p>
       <w:pPr>
         <w:rPr>
-          <w:rFonts w:asciiTheme="minorHAnsi" w:hAnsiTheme="minorHAnsi"/>
           <w:lang w:val="vi-VN"/>
         </w:rPr>
       </w:pPr>
@@ -6421,31 +7895,31 @@
         </w:numPr>
       </w:pPr>
       <w:r>
+        <w:t>Problem Generation and Customization</w:t>
+      </w:r>
+    </w:p>
+    <w:p>
+      <w:pPr>
+        <w:ind w:left="1440"/>
+      </w:pPr>
+      <w:r>
+        <w:t xml:space="preserve">For users interested in solving randomly generated </w:t>
+      </w:r>
+      <w:r>
+        <w:t>problems, Users can choose from Easy, Medium, or Hard levels, and solve them with a click of the “Solve” button. The initial problem numbers are shown in green, and the solution is highlighted in blue.</w:t>
+      </w:r>
+    </w:p>
+    <w:p>
+      <w:pPr>
+        <w:rPr>
+          <w:lang w:val="vi-VN"/>
+        </w:rPr>
+      </w:pPr>
+      <w:r>
+        <w:rPr>
+          <w:noProof/>
+        </w:rPr>
         <w:lastRenderedPageBreak/>
-        <w:t>Problem Generation and Customization</w:t>
-      </w:r>
-    </w:p>
-    <w:p>
-      <w:pPr>
-        <w:ind w:left="1440"/>
-      </w:pPr>
-      <w:r>
-        <w:t xml:space="preserve">For users interested in solving randomly generated </w:t>
-      </w:r>
-      <w:r>
-        <w:t>problems, Users can choose from Easy, Medium, or Hard levels, and solve them with a click of the “Solve” button. The initial problem numbers are shown in green, and the solution is highlighted in blue.</w:t>
-      </w:r>
-    </w:p>
-    <w:p>
-      <w:pPr>
-        <w:rPr>
-          <w:lang w:val="vi-VN"/>
-        </w:rPr>
-      </w:pPr>
-      <w:r>
-        <w:rPr>
-          <w:noProof/>
-        </w:rPr>
         <w:drawing>
           <wp:anchor distT="0" distB="0" distL="114300" distR="114300" simplePos="0" relativeHeight="251662336" behindDoc="0" locked="0" layoutInCell="1" allowOverlap="1" wp14:anchorId="5940F0B0" wp14:editId="048CCDD5">
             <wp:simplePos x="0" y="0"/>
@@ -6562,15 +8036,13 @@
     <w:p>
       <w:pPr>
         <w:rPr>
-          <w:rFonts w:asciiTheme="minorHAnsi" w:hAnsiTheme="minorHAnsi"/>
-          <w:lang w:val="vi-VN"/>
-        </w:rPr>
-      </w:pPr>
-    </w:p>
-    <w:p>
-      <w:pPr>
-        <w:rPr>
-          <w:rFonts w:asciiTheme="minorHAnsi" w:hAnsiTheme="minorHAnsi"/>
+          <w:lang w:val="vi-VN"/>
+        </w:rPr>
+      </w:pPr>
+    </w:p>
+    <w:p>
+      <w:pPr>
+        <w:rPr>
           <w:lang w:val="vi-VN"/>
         </w:rPr>
       </w:pPr>
@@ -6738,9 +8210,6 @@
         </w:rPr>
       </w:pPr>
       <w:r>
-        <w:rPr>
-          <w:rFonts w:asciiTheme="minorHAnsi" w:hAnsiTheme="minorHAnsi"/>
-        </w:rPr>
         <w:t>T</w:t>
       </w:r>
       <w:r>
@@ -6748,16 +8217,12 @@
       </w:r>
       <w:r>
         <w:rPr>
-          <w:rFonts w:asciiTheme="minorHAnsi" w:hAnsiTheme="minorHAnsi"/>
           <w:lang w:val="vi-VN"/>
         </w:rPr>
         <w:t xml:space="preserve"> the a</w:t>
       </w:r>
       <w:r>
-        <w:t xml:space="preserve">plication allows users to input their own Sudoku puzzles, validate them, and choose the solving algorithm. This feature enhances user engagement by offering customization and serves as a learning </w:t>
-      </w:r>
-      <w:r>
-        <w:t xml:space="preserve">platform for understanding different Sudoku-solving </w:t>
+        <w:t xml:space="preserve">plication allows users to input their own Sudoku puzzles, validate them, and choose the solving algorithm. This feature enhances user engagement by offering customization and serves as a learning platform for understanding different Sudoku-solving </w:t>
       </w:r>
       <w:r>
         <w:t>algorithms</w:t>
@@ -6779,9 +8244,8 @@
         <w:rPr>
           <w:noProof/>
         </w:rPr>
-        <w:lastRenderedPageBreak/>
         <w:drawing>
-          <wp:anchor distT="0" distB="0" distL="114300" distR="114300" simplePos="0" relativeHeight="251668480" behindDoc="0" locked="0" layoutInCell="1" allowOverlap="1" wp14:anchorId="6602CE35" wp14:editId="72A9F5B5">
+          <wp:anchor distT="0" distB="0" distL="114300" distR="114300" simplePos="0" relativeHeight="251668480" behindDoc="0" locked="0" layoutInCell="1" allowOverlap="1" wp14:anchorId="6602CE35" wp14:editId="543A66C4">
             <wp:simplePos x="0" y="0"/>
             <wp:positionH relativeFrom="margin">
               <wp:posOffset>355600</wp:posOffset>
@@ -7037,95 +8501,83 @@
     <w:p>
       <w:pPr>
         <w:rPr>
-          <w:rFonts w:asciiTheme="minorHAnsi" w:hAnsiTheme="minorHAnsi"/>
-          <w:lang w:val="vi-VN"/>
-        </w:rPr>
-      </w:pPr>
-    </w:p>
-    <w:p>
-      <w:pPr>
-        <w:rPr>
-          <w:rFonts w:asciiTheme="minorHAnsi" w:hAnsiTheme="minorHAnsi"/>
-          <w:lang w:val="vi-VN"/>
-        </w:rPr>
-      </w:pPr>
-    </w:p>
-    <w:p>
-      <w:pPr>
-        <w:rPr>
-          <w:rFonts w:asciiTheme="minorHAnsi" w:hAnsiTheme="minorHAnsi"/>
-          <w:lang w:val="vi-VN"/>
-        </w:rPr>
-      </w:pPr>
-    </w:p>
-    <w:p>
-      <w:pPr>
-        <w:rPr>
-          <w:rFonts w:asciiTheme="minorHAnsi" w:hAnsiTheme="minorHAnsi"/>
-          <w:lang w:val="vi-VN"/>
-        </w:rPr>
-      </w:pPr>
-    </w:p>
-    <w:p>
-      <w:pPr>
-        <w:rPr>
-          <w:rFonts w:asciiTheme="minorHAnsi" w:hAnsiTheme="minorHAnsi"/>
-          <w:lang w:val="vi-VN"/>
-        </w:rPr>
-      </w:pPr>
-    </w:p>
-    <w:p>
-      <w:pPr>
-        <w:rPr>
-          <w:rFonts w:asciiTheme="minorHAnsi" w:hAnsiTheme="minorHAnsi"/>
-          <w:lang w:val="vi-VN"/>
-        </w:rPr>
-      </w:pPr>
-    </w:p>
-    <w:p>
-      <w:pPr>
-        <w:rPr>
-          <w:rFonts w:asciiTheme="minorHAnsi" w:hAnsiTheme="minorHAnsi"/>
-          <w:lang w:val="vi-VN"/>
-        </w:rPr>
-      </w:pPr>
-    </w:p>
-    <w:p>
-      <w:pPr>
-        <w:rPr>
-          <w:rFonts w:asciiTheme="minorHAnsi" w:hAnsiTheme="minorHAnsi"/>
-          <w:lang w:val="vi-VN"/>
-        </w:rPr>
-      </w:pPr>
-    </w:p>
-    <w:p>
-      <w:pPr>
-        <w:rPr>
-          <w:rFonts w:asciiTheme="minorHAnsi" w:hAnsiTheme="minorHAnsi"/>
-          <w:lang w:val="vi-VN"/>
-        </w:rPr>
-      </w:pPr>
-    </w:p>
-    <w:p>
-      <w:pPr>
-        <w:rPr>
-          <w:rFonts w:asciiTheme="minorHAnsi" w:hAnsiTheme="minorHAnsi"/>
-          <w:lang w:val="vi-VN"/>
-        </w:rPr>
-      </w:pPr>
-    </w:p>
-    <w:p>
-      <w:pPr>
-        <w:rPr>
-          <w:rFonts w:asciiTheme="minorHAnsi" w:hAnsiTheme="minorHAnsi"/>
-          <w:lang w:val="vi-VN"/>
-        </w:rPr>
-      </w:pPr>
-    </w:p>
-    <w:p>
-      <w:pPr>
-        <w:rPr>
-          <w:rFonts w:asciiTheme="minorHAnsi" w:hAnsiTheme="minorHAnsi"/>
+          <w:lang w:val="vi-VN"/>
+        </w:rPr>
+      </w:pPr>
+    </w:p>
+    <w:p>
+      <w:pPr>
+        <w:rPr>
+          <w:lang w:val="vi-VN"/>
+        </w:rPr>
+      </w:pPr>
+    </w:p>
+    <w:p>
+      <w:pPr>
+        <w:rPr>
+          <w:lang w:val="vi-VN"/>
+        </w:rPr>
+      </w:pPr>
+    </w:p>
+    <w:p>
+      <w:pPr>
+        <w:rPr>
+          <w:lang w:val="vi-VN"/>
+        </w:rPr>
+      </w:pPr>
+    </w:p>
+    <w:p>
+      <w:pPr>
+        <w:rPr>
+          <w:lang w:val="vi-VN"/>
+        </w:rPr>
+      </w:pPr>
+    </w:p>
+    <w:p>
+      <w:pPr>
+        <w:rPr>
+          <w:lang w:val="vi-VN"/>
+        </w:rPr>
+      </w:pPr>
+    </w:p>
+    <w:p>
+      <w:pPr>
+        <w:rPr>
+          <w:lang w:val="vi-VN"/>
+        </w:rPr>
+      </w:pPr>
+    </w:p>
+    <w:p>
+      <w:pPr>
+        <w:rPr>
+          <w:lang w:val="vi-VN"/>
+        </w:rPr>
+      </w:pPr>
+    </w:p>
+    <w:p>
+      <w:pPr>
+        <w:rPr>
+          <w:lang w:val="vi-VN"/>
+        </w:rPr>
+      </w:pPr>
+    </w:p>
+    <w:p>
+      <w:pPr>
+        <w:rPr>
+          <w:lang w:val="vi-VN"/>
+        </w:rPr>
+      </w:pPr>
+    </w:p>
+    <w:p>
+      <w:pPr>
+        <w:rPr>
+          <w:lang w:val="vi-VN"/>
+        </w:rPr>
+      </w:pPr>
+    </w:p>
+    <w:p>
+      <w:pPr>
+        <w:rPr>
           <w:lang w:val="vi-VN"/>
         </w:rPr>
       </w:pPr>
@@ -7133,6 +8585,7 @@
         <w:rPr>
           <w:noProof/>
         </w:rPr>
+        <w:lastRenderedPageBreak/>
         <mc:AlternateContent>
           <mc:Choice Requires="wps">
             <w:drawing>
@@ -7333,7 +8786,7 @@
       <w:pPr>
         <w:pStyle w:val="Heading2"/>
         <w:rPr>
-          <w:rFonts w:asciiTheme="minorHAnsi" w:hAnsiTheme="minorHAnsi" w:cs="Fira Code"/>
+          <w:rFonts w:ascii="Fira Code" w:hAnsi="Fira Code" w:cs="Fira Code"/>
           <w:b/>
           <w:bCs/>
           <w:lang w:val="vi-VN"/>
@@ -7386,7 +8839,6 @@
         <w:jc w:val="both"/>
       </w:pPr>
       <w:r>
-        <w:lastRenderedPageBreak/>
         <w:t>Algorithms: Backtracking and AC3 algorithms are implemented for solving Sudoku puzzles. Backtracking uses a recursive function, while AC3 reduces the problem’s domain size by enforcing arc consistency.</w:t>
       </w:r>
     </w:p>
@@ -7441,6 +8893,7 @@
           <w:b/>
           <w:bCs/>
         </w:rPr>
+        <w:lastRenderedPageBreak/>
         <w:t>CHAPTER 4: CONCLUSION</w:t>
       </w:r>
       <w:bookmarkEnd w:id="12"/>
@@ -7449,7 +8902,7 @@
       <w:pPr>
         <w:pStyle w:val="Heading2"/>
         <w:rPr>
-          <w:rFonts w:asciiTheme="minorHAnsi" w:hAnsiTheme="minorHAnsi" w:cs="Fira Code"/>
+          <w:rFonts w:ascii="Fira Code" w:hAnsi="Fira Code" w:cs="Fira Code"/>
           <w:b/>
           <w:bCs/>
           <w:lang w:val="vi-VN"/>
@@ -7654,7 +9107,6 @@
         <w:jc w:val="both"/>
       </w:pPr>
       <w:r>
-        <w:lastRenderedPageBreak/>
         <w:t>UI Customization: Future updates will include options for users to personalize the Sudoku board’s appearance.</w:t>
       </w:r>
     </w:p>
@@ -7807,6 +9259,7 @@
         <w:rPr>
           <w:lang w:val="vi-VN"/>
         </w:rPr>
+        <w:lastRenderedPageBreak/>
         <w:t>Sorting Algorithm Visualizer using Python</w:t>
       </w:r>
       <w:r>

</xml_diff>